<commit_message>
proyecto1 - crud python
</commit_message>
<xml_diff>
--- a/appwebinv2_logica_programacion/appwebinv4_python/proy02_platzi_practical_python_course_CRUD/docs/_info/_Curso Práctico de Python. Creación de un CRUD.docx
+++ b/appwebinv2_logica_programacion/appwebinv4_python/proy02_platzi_practical_python_course_CRUD/docs/_info/_Curso Práctico de Python. Creación de un CRUD.docx
@@ -4392,27 +4392,7 @@
                 <w:bCs/>
                 <w:noProof/>
               </w:rPr>
-              <w:t>Operacio</w:t>
-            </w:r>
-            <w:r>
-              <w:rPr>
-                <w:rStyle w:val="Hipervnculo"/>
-                <w:rFonts w:ascii="Arial Narrow" w:hAnsi="Arial Narrow"/>
-                <w:b/>
-                <w:bCs/>
-                <w:noProof/>
-              </w:rPr>
-              <w:t>n</w:t>
-            </w:r>
-            <w:r>
-              <w:rPr>
-                <w:rStyle w:val="Hipervnculo"/>
-                <w:rFonts w:ascii="Arial Narrow" w:hAnsi="Arial Narrow"/>
-                <w:b/>
-                <w:bCs/>
-                <w:noProof/>
-              </w:rPr>
-              <w:t>es con Strings y el comando Update</w:t>
+              <w:t>Operaciones con Strings y el comando Update</w:t>
             </w:r>
             <w:r>
               <w:rPr>
@@ -13084,9 +13064,17 @@
           <w:rFonts w:ascii="Arial Narrow" w:hAnsi="Arial Narrow"/>
           <w:sz w:val="24"/>
           <w:szCs w:val="24"/>
+        </w:rPr>
+      </w:pPr>
+      <w:r>
+        <w:rPr>
+          <w:rFonts w:ascii="Arial Narrow" w:hAnsi="Arial Narrow"/>
+          <w:sz w:val="24"/>
+          <w:szCs w:val="24"/>
           <w:lang w:val="en-US"/>
         </w:rPr>
-      </w:pPr>
+        <w:t xml:space="preserve"> </w:t>
+      </w:r>
       <w:r>
         <w:rPr>
           <w:rFonts w:ascii="Arial Narrow" w:hAnsi="Arial Narrow"/>
@@ -13094,15 +13082,6 @@
           <w:szCs w:val="24"/>
           <w:lang w:val="en-US"/>
         </w:rPr>
-        <w:t xml:space="preserve"> </w:t>
-      </w:r>
-      <w:r>
-        <w:rPr>
-          <w:rFonts w:ascii="Arial Narrow" w:hAnsi="Arial Narrow"/>
-          <w:sz w:val="24"/>
-          <w:szCs w:val="24"/>
-          <w:lang w:val="en-US"/>
-        </w:rPr>
         <w:tab/>
       </w:r>
       <w:r>
@@ -13110,7 +13089,6 @@
           <w:rFonts w:ascii="Arial Narrow" w:hAnsi="Arial Narrow"/>
           <w:sz w:val="24"/>
           <w:szCs w:val="24"/>
-          <w:lang w:val="en-US"/>
         </w:rPr>
         <w:t xml:space="preserve">print </w:t>
       </w:r>
@@ -13119,7 +13097,6 @@
           <w:rFonts w:ascii="Arial Narrow" w:hAnsi="Arial Narrow"/>
           <w:sz w:val="24"/>
           <w:szCs w:val="24"/>
-          <w:lang w:val="en-US"/>
         </w:rPr>
         <w:t>(</w:t>
       </w:r>
@@ -13128,7 +13105,6 @@
           <w:rFonts w:ascii="Arial Narrow" w:hAnsi="Arial Narrow"/>
           <w:sz w:val="24"/>
           <w:szCs w:val="24"/>
-          <w:lang w:val="en-US"/>
         </w:rPr>
         <w:t>i</w:t>
       </w:r>
@@ -13137,7 +13113,6 @@
           <w:rFonts w:ascii="Arial Narrow" w:hAnsi="Arial Narrow"/>
           <w:sz w:val="24"/>
           <w:szCs w:val="24"/>
-          <w:lang w:val="en-US"/>
         </w:rPr>
         <w:t>)</w:t>
       </w:r>
@@ -13151,7 +13126,6 @@
           <w:rFonts w:ascii="Arial Narrow" w:hAnsi="Arial Narrow"/>
           <w:sz w:val="24"/>
           <w:szCs w:val="24"/>
-          <w:lang w:val="en-US"/>
         </w:rPr>
       </w:pPr>
     </w:p>
@@ -13951,7 +13925,7 @@
           <w:sz w:val="24"/>
         </w:rPr>
         <w:drawing>
-          <wp:inline distT="0" distB="0" distL="0" distR="0" wp14:anchorId="40CF8FE1" wp14:editId="651BF299">
+          <wp:inline distT="0" distB="0" distL="0" distR="0" wp14:anchorId="40CF8FE1" wp14:editId="0BCD8C6C">
             <wp:extent cx="5612130" cy="3042285"/>
             <wp:effectExtent l="0" t="0" r="7620" b="5715"/>
             <wp:docPr id="2026256193" name="Imagen 2" descr="Interfaz de usuario gráfica, Aplicación&#10;&#10;Descripción generada automáticamente"/>
@@ -14458,7 +14432,7 @@
           <w:sz w:val="24"/>
         </w:rPr>
         <w:drawing>
-          <wp:inline distT="0" distB="0" distL="0" distR="0" wp14:anchorId="3811B4DA" wp14:editId="5CE555DD">
+          <wp:inline distT="0" distB="0" distL="0" distR="0" wp14:anchorId="3811B4DA" wp14:editId="4A286C3F">
             <wp:extent cx="5175401" cy="4027069"/>
             <wp:effectExtent l="0" t="0" r="6350" b="0"/>
             <wp:docPr id="959177330" name="Imagen 7" descr="Interfaz de usuario gráfica, Aplicación&#10;&#10;Descripción generada automáticamente"/>
@@ -14569,7 +14543,7 @@
           <w:sz w:val="24"/>
         </w:rPr>
         <w:drawing>
-          <wp:inline distT="0" distB="0" distL="0" distR="0" wp14:anchorId="735A673C" wp14:editId="071572E4">
+          <wp:inline distT="0" distB="0" distL="0" distR="0" wp14:anchorId="735A673C" wp14:editId="6B2A205C">
             <wp:extent cx="5612130" cy="3942080"/>
             <wp:effectExtent l="0" t="0" r="7620" b="1270"/>
             <wp:docPr id="1611541357" name="Imagen 8" descr="Texto&#10;&#10;Descripción generada automáticamente"/>
@@ -22507,6 +22481,7 @@
                 <w:rFonts w:ascii="Arial Narrow" w:hAnsi="Arial Narrow"/>
                 <w:sz w:val="24"/>
                 <w:szCs w:val="24"/>
+                <w:u w:val="single"/>
               </w:rPr>
             </w:pPr>
             <w:r>
@@ -22547,7 +22522,7 @@
           </w:p>
           <w:p>
             <w:pPr>
-              <w:spacing w:after="0" w:line="276" w:lineRule="auto"/>
+              <w:spacing w:line="276" w:lineRule="auto"/>
               <w:jc w:val="both"/>
               <w:rPr>
                 <w:rFonts w:ascii="Arial Narrow" w:hAnsi="Arial Narrow"/>
@@ -22568,7 +22543,7 @@
           </w:p>
           <w:p>
             <w:pPr>
-              <w:spacing w:after="0" w:line="276" w:lineRule="auto"/>
+              <w:spacing w:line="276" w:lineRule="auto"/>
               <w:jc w:val="both"/>
               <w:rPr>
                 <w:rFonts w:ascii="Arial Narrow" w:hAnsi="Arial Narrow"/>
@@ -22580,7 +22555,7 @@
           </w:p>
           <w:p>
             <w:pPr>
-              <w:spacing w:after="0" w:line="276" w:lineRule="auto"/>
+              <w:spacing w:line="276" w:lineRule="auto"/>
               <w:jc w:val="both"/>
               <w:rPr>
                 <w:rFonts w:ascii="Arial Narrow" w:hAnsi="Arial Narrow"/>
@@ -22601,7 +22576,7 @@
           </w:p>
           <w:p>
             <w:pPr>
-              <w:spacing w:after="0" w:line="276" w:lineRule="auto"/>
+              <w:spacing w:line="276" w:lineRule="auto"/>
               <w:jc w:val="both"/>
               <w:rPr>
                 <w:rFonts w:ascii="Arial Narrow" w:hAnsi="Arial Narrow"/>
@@ -22622,7 +22597,7 @@
           </w:p>
           <w:p>
             <w:pPr>
-              <w:spacing w:after="0" w:line="276" w:lineRule="auto"/>
+              <w:spacing w:line="276" w:lineRule="auto"/>
               <w:jc w:val="both"/>
               <w:rPr>
                 <w:rFonts w:ascii="Arial Narrow" w:hAnsi="Arial Narrow"/>
@@ -22634,7 +22609,7 @@
           </w:p>
           <w:p>
             <w:pPr>
-              <w:spacing w:after="0" w:line="276" w:lineRule="auto"/>
+              <w:spacing w:line="276" w:lineRule="auto"/>
               <w:jc w:val="both"/>
               <w:rPr>
                 <w:rFonts w:ascii="Arial Narrow" w:hAnsi="Arial Narrow"/>
@@ -22655,7 +22630,7 @@
           </w:p>
           <w:p>
             <w:pPr>
-              <w:spacing w:after="0" w:line="276" w:lineRule="auto"/>
+              <w:spacing w:line="276" w:lineRule="auto"/>
               <w:jc w:val="both"/>
               <w:rPr>
                 <w:rFonts w:ascii="Arial Narrow" w:hAnsi="Arial Narrow"/>
@@ -22676,7 +22651,7 @@
           </w:p>
           <w:p>
             <w:pPr>
-              <w:spacing w:after="0" w:line="276" w:lineRule="auto"/>
+              <w:spacing w:line="276" w:lineRule="auto"/>
               <w:jc w:val="both"/>
               <w:rPr>
                 <w:rFonts w:ascii="Arial Narrow" w:hAnsi="Arial Narrow"/>
@@ -22697,7 +22672,7 @@
           </w:p>
           <w:p>
             <w:pPr>
-              <w:spacing w:after="0" w:line="276" w:lineRule="auto"/>
+              <w:spacing w:line="276" w:lineRule="auto"/>
               <w:jc w:val="both"/>
               <w:rPr>
                 <w:rFonts w:ascii="Arial Narrow" w:hAnsi="Arial Narrow"/>
@@ -22718,7 +22693,7 @@
           </w:p>
           <w:p>
             <w:pPr>
-              <w:spacing w:after="0" w:line="276" w:lineRule="auto"/>
+              <w:spacing w:line="276" w:lineRule="auto"/>
               <w:jc w:val="both"/>
               <w:rPr>
                 <w:rFonts w:ascii="Arial Narrow" w:hAnsi="Arial Narrow"/>
@@ -22739,7 +22714,7 @@
           </w:p>
           <w:p>
             <w:pPr>
-              <w:spacing w:after="0" w:line="276" w:lineRule="auto"/>
+              <w:spacing w:line="276" w:lineRule="auto"/>
               <w:jc w:val="both"/>
               <w:rPr>
                 <w:rFonts w:ascii="Arial Narrow" w:hAnsi="Arial Narrow"/>
@@ -22760,7 +22735,7 @@
           </w:p>
           <w:p>
             <w:pPr>
-              <w:spacing w:after="0" w:line="276" w:lineRule="auto"/>
+              <w:spacing w:line="276" w:lineRule="auto"/>
               <w:jc w:val="both"/>
               <w:rPr>
                 <w:rFonts w:ascii="Arial Narrow" w:hAnsi="Arial Narrow"/>
@@ -22772,7 +22747,7 @@
           </w:p>
           <w:p>
             <w:pPr>
-              <w:spacing w:after="0" w:line="276" w:lineRule="auto"/>
+              <w:spacing w:line="276" w:lineRule="auto"/>
               <w:jc w:val="both"/>
               <w:rPr>
                 <w:rFonts w:ascii="Arial Narrow" w:hAnsi="Arial Narrow"/>
@@ -22793,7 +22768,7 @@
           </w:p>
           <w:p>
             <w:pPr>
-              <w:spacing w:after="0" w:line="276" w:lineRule="auto"/>
+              <w:spacing w:line="276" w:lineRule="auto"/>
               <w:jc w:val="both"/>
               <w:rPr>
                 <w:rFonts w:ascii="Arial Narrow" w:hAnsi="Arial Narrow"/>
@@ -22814,7 +22789,7 @@
           </w:p>
           <w:p>
             <w:pPr>
-              <w:spacing w:after="0" w:line="276" w:lineRule="auto"/>
+              <w:spacing w:line="276" w:lineRule="auto"/>
               <w:jc w:val="both"/>
               <w:rPr>
                 <w:rFonts w:ascii="Arial Narrow" w:hAnsi="Arial Narrow"/>
@@ -22826,7 +22801,7 @@
           </w:p>
           <w:p>
             <w:pPr>
-              <w:spacing w:after="0" w:line="276" w:lineRule="auto"/>
+              <w:spacing w:line="276" w:lineRule="auto"/>
               <w:jc w:val="both"/>
               <w:rPr>
                 <w:rFonts w:ascii="Arial Narrow" w:hAnsi="Arial Narrow"/>
@@ -22847,7 +22822,7 @@
           </w:p>
           <w:p>
             <w:pPr>
-              <w:spacing w:after="0" w:line="276" w:lineRule="auto"/>
+              <w:spacing w:line="276" w:lineRule="auto"/>
               <w:jc w:val="both"/>
               <w:rPr>
                 <w:rFonts w:ascii="Arial Narrow" w:hAnsi="Arial Narrow"/>
@@ -22859,7 +22834,7 @@
           </w:p>
           <w:p>
             <w:pPr>
-              <w:spacing w:after="0" w:line="276" w:lineRule="auto"/>
+              <w:spacing w:line="276" w:lineRule="auto"/>
               <w:jc w:val="both"/>
               <w:rPr>
                 <w:rFonts w:ascii="Arial Narrow" w:hAnsi="Arial Narrow"/>
@@ -22871,7 +22846,7 @@
           </w:p>
           <w:p>
             <w:pPr>
-              <w:spacing w:after="0" w:line="276" w:lineRule="auto"/>
+              <w:spacing w:line="276" w:lineRule="auto"/>
               <w:jc w:val="both"/>
               <w:rPr>
                 <w:rFonts w:ascii="Arial Narrow" w:hAnsi="Arial Narrow"/>
@@ -22892,7 +22867,7 @@
           </w:p>
           <w:p>
             <w:pPr>
-              <w:spacing w:after="0" w:line="276" w:lineRule="auto"/>
+              <w:spacing w:line="276" w:lineRule="auto"/>
               <w:jc w:val="both"/>
               <w:rPr>
                 <w:rFonts w:ascii="Arial Narrow" w:hAnsi="Arial Narrow"/>
@@ -22913,7 +22888,7 @@
           </w:p>
           <w:p>
             <w:pPr>
-              <w:spacing w:after="0" w:line="276" w:lineRule="auto"/>
+              <w:spacing w:line="276" w:lineRule="auto"/>
               <w:jc w:val="both"/>
               <w:rPr>
                 <w:rFonts w:ascii="Arial Narrow" w:hAnsi="Arial Narrow"/>
@@ -22925,7 +22900,7 @@
           </w:p>
           <w:p>
             <w:pPr>
-              <w:spacing w:after="0" w:line="276" w:lineRule="auto"/>
+              <w:spacing w:line="276" w:lineRule="auto"/>
               <w:jc w:val="both"/>
               <w:rPr>
                 <w:rFonts w:ascii="Arial Narrow" w:hAnsi="Arial Narrow"/>
@@ -22946,7 +22921,7 @@
           </w:p>
           <w:p>
             <w:pPr>
-              <w:spacing w:after="0" w:line="276" w:lineRule="auto"/>
+              <w:spacing w:line="276" w:lineRule="auto"/>
               <w:jc w:val="both"/>
               <w:rPr>
                 <w:rFonts w:ascii="Arial Narrow" w:hAnsi="Arial Narrow"/>
@@ -22967,7 +22942,7 @@
           </w:p>
           <w:p>
             <w:pPr>
-              <w:spacing w:after="0" w:line="276" w:lineRule="auto"/>
+              <w:spacing w:line="276" w:lineRule="auto"/>
               <w:jc w:val="both"/>
               <w:rPr>
                 <w:rFonts w:ascii="Arial Narrow" w:hAnsi="Arial Narrow"/>
@@ -22988,7 +22963,7 @@
           </w:p>
           <w:p>
             <w:pPr>
-              <w:spacing w:after="0" w:line="276" w:lineRule="auto"/>
+              <w:spacing w:line="276" w:lineRule="auto"/>
               <w:jc w:val="both"/>
               <w:rPr>
                 <w:rFonts w:ascii="Arial Narrow" w:hAnsi="Arial Narrow"/>
@@ -23009,7 +22984,7 @@
           </w:p>
           <w:p>
             <w:pPr>
-              <w:spacing w:after="0" w:line="276" w:lineRule="auto"/>
+              <w:spacing w:line="276" w:lineRule="auto"/>
               <w:jc w:val="both"/>
               <w:rPr>
                 <w:rFonts w:ascii="Arial Narrow" w:hAnsi="Arial Narrow"/>
@@ -23030,7 +23005,7 @@
           </w:p>
           <w:p>
             <w:pPr>
-              <w:spacing w:after="0" w:line="276" w:lineRule="auto"/>
+              <w:spacing w:line="276" w:lineRule="auto"/>
               <w:jc w:val="both"/>
               <w:rPr>
                 <w:rFonts w:ascii="Arial Narrow" w:hAnsi="Arial Narrow"/>
@@ -23042,7 +23017,7 @@
           </w:p>
           <w:p>
             <w:pPr>
-              <w:spacing w:after="0" w:line="276" w:lineRule="auto"/>
+              <w:spacing w:line="276" w:lineRule="auto"/>
               <w:jc w:val="both"/>
               <w:rPr>
                 <w:rFonts w:ascii="Arial Narrow" w:hAnsi="Arial Narrow"/>
@@ -23054,7 +23029,7 @@
           </w:p>
           <w:p>
             <w:pPr>
-              <w:spacing w:after="0" w:line="276" w:lineRule="auto"/>
+              <w:spacing w:line="276" w:lineRule="auto"/>
               <w:jc w:val="both"/>
               <w:rPr>
                 <w:rFonts w:ascii="Arial Narrow" w:hAnsi="Arial Narrow"/>
@@ -23075,7 +23050,7 @@
           </w:p>
           <w:p>
             <w:pPr>
-              <w:spacing w:after="0" w:line="276" w:lineRule="auto"/>
+              <w:spacing w:line="276" w:lineRule="auto"/>
               <w:jc w:val="both"/>
               <w:rPr>
                 <w:rFonts w:ascii="Arial Narrow" w:hAnsi="Arial Narrow"/>
@@ -23096,7 +23071,7 @@
           </w:p>
           <w:p>
             <w:pPr>
-              <w:spacing w:after="0" w:line="276" w:lineRule="auto"/>
+              <w:spacing w:line="276" w:lineRule="auto"/>
               <w:jc w:val="both"/>
               <w:rPr>
                 <w:rFonts w:ascii="Arial Narrow" w:hAnsi="Arial Narrow"/>
@@ -23108,7 +23083,7 @@
           </w:p>
           <w:p>
             <w:pPr>
-              <w:spacing w:after="0" w:line="276" w:lineRule="auto"/>
+              <w:spacing w:line="276" w:lineRule="auto"/>
               <w:jc w:val="both"/>
               <w:rPr>
                 <w:rFonts w:ascii="Arial Narrow" w:hAnsi="Arial Narrow"/>
@@ -23129,7 +23104,7 @@
           </w:p>
           <w:p>
             <w:pPr>
-              <w:spacing w:after="0" w:line="276" w:lineRule="auto"/>
+              <w:spacing w:line="276" w:lineRule="auto"/>
               <w:jc w:val="both"/>
               <w:rPr>
                 <w:rFonts w:ascii="Arial Narrow" w:hAnsi="Arial Narrow"/>
@@ -23141,7 +23116,7 @@
           </w:p>
           <w:p>
             <w:pPr>
-              <w:spacing w:after="0" w:line="276" w:lineRule="auto"/>
+              <w:spacing w:line="276" w:lineRule="auto"/>
               <w:jc w:val="both"/>
               <w:rPr>
                 <w:rFonts w:ascii="Arial Narrow" w:hAnsi="Arial Narrow"/>
@@ -23153,7 +23128,7 @@
           </w:p>
           <w:p>
             <w:pPr>
-              <w:spacing w:after="0" w:line="276" w:lineRule="auto"/>
+              <w:spacing w:line="276" w:lineRule="auto"/>
               <w:jc w:val="both"/>
               <w:rPr>
                 <w:rFonts w:ascii="Arial Narrow" w:hAnsi="Arial Narrow"/>
@@ -23174,7 +23149,7 @@
           </w:p>
           <w:p>
             <w:pPr>
-              <w:spacing w:after="0" w:line="276" w:lineRule="auto"/>
+              <w:spacing w:line="276" w:lineRule="auto"/>
               <w:jc w:val="both"/>
               <w:rPr>
                 <w:rFonts w:ascii="Arial Narrow" w:hAnsi="Arial Narrow"/>
@@ -23195,7 +23170,7 @@
           </w:p>
           <w:p>
             <w:pPr>
-              <w:spacing w:after="0" w:line="276" w:lineRule="auto"/>
+              <w:spacing w:line="276" w:lineRule="auto"/>
               <w:jc w:val="both"/>
               <w:rPr>
                 <w:rFonts w:ascii="Arial Narrow" w:hAnsi="Arial Narrow"/>
@@ -23207,7 +23182,7 @@
           </w:p>
           <w:p>
             <w:pPr>
-              <w:spacing w:after="0" w:line="276" w:lineRule="auto"/>
+              <w:spacing w:line="276" w:lineRule="auto"/>
               <w:jc w:val="both"/>
               <w:rPr>
                 <w:rFonts w:ascii="Arial Narrow" w:hAnsi="Arial Narrow"/>
@@ -23219,7 +23194,7 @@
           </w:p>
           <w:p>
             <w:pPr>
-              <w:spacing w:after="0" w:line="276" w:lineRule="auto"/>
+              <w:spacing w:line="276" w:lineRule="auto"/>
               <w:jc w:val="both"/>
               <w:rPr>
                 <w:rFonts w:ascii="Arial Narrow" w:hAnsi="Arial Narrow"/>
@@ -23240,7 +23215,7 @@
           </w:p>
           <w:p>
             <w:pPr>
-              <w:spacing w:after="0" w:line="276" w:lineRule="auto"/>
+              <w:spacing w:line="276" w:lineRule="auto"/>
               <w:jc w:val="both"/>
               <w:rPr>
                 <w:rFonts w:ascii="Arial Narrow" w:hAnsi="Arial Narrow"/>
@@ -23262,7 +23237,7 @@
           </w:p>
           <w:p>
             <w:pPr>
-              <w:spacing w:after="0" w:line="276" w:lineRule="auto"/>
+              <w:spacing w:line="276" w:lineRule="auto"/>
               <w:jc w:val="both"/>
               <w:rPr>
                 <w:rFonts w:ascii="Arial Narrow" w:hAnsi="Arial Narrow"/>
@@ -23283,7 +23258,7 @@
           </w:p>
           <w:p>
             <w:pPr>
-              <w:spacing w:after="0" w:line="276" w:lineRule="auto"/>
+              <w:spacing w:line="276" w:lineRule="auto"/>
               <w:jc w:val="both"/>
               <w:rPr>
                 <w:rFonts w:ascii="Arial Narrow" w:hAnsi="Arial Narrow"/>
@@ -23304,7 +23279,7 @@
           </w:p>
           <w:p>
             <w:pPr>
-              <w:spacing w:after="0" w:line="276" w:lineRule="auto"/>
+              <w:spacing w:line="276" w:lineRule="auto"/>
               <w:jc w:val="both"/>
               <w:rPr>
                 <w:rFonts w:ascii="Arial Narrow" w:hAnsi="Arial Narrow"/>
@@ -23325,7 +23300,7 @@
           </w:p>
           <w:p>
             <w:pPr>
-              <w:spacing w:after="0" w:line="276" w:lineRule="auto"/>
+              <w:spacing w:line="276" w:lineRule="auto"/>
               <w:jc w:val="both"/>
               <w:rPr>
                 <w:rFonts w:ascii="Arial Narrow" w:hAnsi="Arial Narrow"/>
@@ -23346,7 +23321,7 @@
           </w:p>
           <w:p>
             <w:pPr>
-              <w:spacing w:after="0" w:line="276" w:lineRule="auto"/>
+              <w:spacing w:line="276" w:lineRule="auto"/>
               <w:jc w:val="both"/>
               <w:rPr>
                 <w:rFonts w:ascii="Arial Narrow" w:hAnsi="Arial Narrow"/>
@@ -23367,7 +23342,7 @@
           </w:p>
           <w:p>
             <w:pPr>
-              <w:spacing w:after="0" w:line="276" w:lineRule="auto"/>
+              <w:spacing w:line="276" w:lineRule="auto"/>
               <w:jc w:val="both"/>
               <w:rPr>
                 <w:rFonts w:ascii="Arial Narrow" w:hAnsi="Arial Narrow"/>
@@ -23388,7 +23363,7 @@
           </w:p>
           <w:p>
             <w:pPr>
-              <w:spacing w:after="0" w:line="276" w:lineRule="auto"/>
+              <w:spacing w:line="276" w:lineRule="auto"/>
               <w:jc w:val="both"/>
               <w:rPr>
                 <w:rFonts w:ascii="Arial Narrow" w:hAnsi="Arial Narrow"/>
@@ -23400,7 +23375,7 @@
           </w:p>
           <w:p>
             <w:pPr>
-              <w:spacing w:after="0" w:line="276" w:lineRule="auto"/>
+              <w:spacing w:line="276" w:lineRule="auto"/>
               <w:jc w:val="both"/>
               <w:rPr>
                 <w:rFonts w:ascii="Arial Narrow" w:hAnsi="Arial Narrow"/>
@@ -23412,7 +23387,7 @@
           </w:p>
           <w:p>
             <w:pPr>
-              <w:spacing w:after="0" w:line="276" w:lineRule="auto"/>
+              <w:spacing w:line="276" w:lineRule="auto"/>
               <w:jc w:val="both"/>
               <w:rPr>
                 <w:rFonts w:ascii="Arial Narrow" w:hAnsi="Arial Narrow"/>
@@ -23433,7 +23408,7 @@
           </w:p>
           <w:p>
             <w:pPr>
-              <w:spacing w:after="0" w:line="276" w:lineRule="auto"/>
+              <w:spacing w:line="276" w:lineRule="auto"/>
               <w:jc w:val="both"/>
               <w:rPr>
                 <w:rFonts w:ascii="Arial Narrow" w:hAnsi="Arial Narrow"/>
@@ -23454,7 +23429,7 @@
           </w:p>
           <w:p>
             <w:pPr>
-              <w:spacing w:after="0" w:line="276" w:lineRule="auto"/>
+              <w:spacing w:line="276" w:lineRule="auto"/>
               <w:jc w:val="both"/>
               <w:rPr>
                 <w:rFonts w:ascii="Arial Narrow" w:hAnsi="Arial Narrow"/>
@@ -23466,7 +23441,7 @@
           </w:p>
           <w:p>
             <w:pPr>
-              <w:spacing w:after="0" w:line="276" w:lineRule="auto"/>
+              <w:spacing w:line="276" w:lineRule="auto"/>
               <w:jc w:val="both"/>
               <w:rPr>
                 <w:rFonts w:ascii="Arial Narrow" w:hAnsi="Arial Narrow"/>
@@ -23487,7 +23462,7 @@
           </w:p>
           <w:p>
             <w:pPr>
-              <w:spacing w:after="0" w:line="276" w:lineRule="auto"/>
+              <w:spacing w:line="276" w:lineRule="auto"/>
               <w:jc w:val="both"/>
               <w:rPr>
                 <w:rFonts w:ascii="Arial Narrow" w:hAnsi="Arial Narrow"/>
@@ -23508,7 +23483,7 @@
           </w:p>
           <w:p>
             <w:pPr>
-              <w:spacing w:after="0" w:line="276" w:lineRule="auto"/>
+              <w:spacing w:line="276" w:lineRule="auto"/>
               <w:jc w:val="both"/>
               <w:rPr>
                 <w:rFonts w:ascii="Arial Narrow" w:hAnsi="Arial Narrow"/>
@@ -23529,7 +23504,7 @@
           </w:p>
           <w:p>
             <w:pPr>
-              <w:spacing w:after="0" w:line="276" w:lineRule="auto"/>
+              <w:spacing w:line="276" w:lineRule="auto"/>
               <w:jc w:val="both"/>
               <w:rPr>
                 <w:rFonts w:ascii="Arial Narrow" w:hAnsi="Arial Narrow"/>
@@ -23541,7 +23516,7 @@
           </w:p>
           <w:p>
             <w:pPr>
-              <w:spacing w:after="0" w:line="276" w:lineRule="auto"/>
+              <w:spacing w:line="276" w:lineRule="auto"/>
               <w:jc w:val="both"/>
               <w:rPr>
                 <w:rFonts w:ascii="Arial Narrow" w:hAnsi="Arial Narrow"/>
@@ -23562,7 +23537,7 @@
           </w:p>
           <w:p>
             <w:pPr>
-              <w:spacing w:after="0" w:line="276" w:lineRule="auto"/>
+              <w:spacing w:line="276" w:lineRule="auto"/>
               <w:jc w:val="both"/>
               <w:rPr>
                 <w:rFonts w:ascii="Arial Narrow" w:hAnsi="Arial Narrow"/>
@@ -23583,7 +23558,7 @@
           </w:p>
           <w:p>
             <w:pPr>
-              <w:spacing w:after="0" w:line="276" w:lineRule="auto"/>
+              <w:spacing w:line="276" w:lineRule="auto"/>
               <w:jc w:val="both"/>
               <w:rPr>
                 <w:rFonts w:ascii="Arial Narrow" w:hAnsi="Arial Narrow"/>
@@ -23604,7 +23579,7 @@
           </w:p>
           <w:p>
             <w:pPr>
-              <w:spacing w:after="0" w:line="276" w:lineRule="auto"/>
+              <w:spacing w:line="276" w:lineRule="auto"/>
               <w:jc w:val="both"/>
               <w:rPr>
                 <w:rFonts w:ascii="Arial Narrow" w:hAnsi="Arial Narrow"/>
@@ -23625,7 +23600,7 @@
           </w:p>
           <w:p>
             <w:pPr>
-              <w:spacing w:after="0" w:line="276" w:lineRule="auto"/>
+              <w:spacing w:line="276" w:lineRule="auto"/>
               <w:jc w:val="both"/>
               <w:rPr>
                 <w:rFonts w:ascii="Arial Narrow" w:hAnsi="Arial Narrow"/>
@@ -23646,7 +23621,7 @@
           </w:p>
           <w:p>
             <w:pPr>
-              <w:spacing w:after="0" w:line="276" w:lineRule="auto"/>
+              <w:spacing w:line="276" w:lineRule="auto"/>
               <w:jc w:val="both"/>
               <w:rPr>
                 <w:rFonts w:ascii="Arial Narrow" w:hAnsi="Arial Narrow"/>
@@ -23667,7 +23642,7 @@
           </w:p>
           <w:p>
             <w:pPr>
-              <w:spacing w:after="0" w:line="276" w:lineRule="auto"/>
+              <w:spacing w:line="276" w:lineRule="auto"/>
               <w:jc w:val="both"/>
               <w:rPr>
                 <w:rFonts w:ascii="Arial Narrow" w:hAnsi="Arial Narrow"/>
@@ -23688,7 +23663,7 @@
           </w:p>
           <w:p>
             <w:pPr>
-              <w:spacing w:after="0" w:line="276" w:lineRule="auto"/>
+              <w:spacing w:line="276" w:lineRule="auto"/>
               <w:jc w:val="both"/>
               <w:rPr>
                 <w:rFonts w:ascii="Arial Narrow" w:hAnsi="Arial Narrow"/>
@@ -23709,7 +23684,7 @@
           </w:p>
           <w:p>
             <w:pPr>
-              <w:spacing w:after="0" w:line="276" w:lineRule="auto"/>
+              <w:spacing w:line="276" w:lineRule="auto"/>
               <w:jc w:val="both"/>
               <w:rPr>
                 <w:rFonts w:ascii="Arial Narrow" w:hAnsi="Arial Narrow"/>
@@ -23730,7 +23705,7 @@
           </w:p>
           <w:p>
             <w:pPr>
-              <w:spacing w:after="0" w:line="276" w:lineRule="auto"/>
+              <w:spacing w:line="276" w:lineRule="auto"/>
               <w:jc w:val="both"/>
               <w:rPr>
                 <w:rFonts w:ascii="Arial Narrow" w:hAnsi="Arial Narrow"/>
@@ -23751,7 +23726,7 @@
           </w:p>
           <w:p>
             <w:pPr>
-              <w:spacing w:after="0" w:line="276" w:lineRule="auto"/>
+              <w:spacing w:line="276" w:lineRule="auto"/>
               <w:jc w:val="both"/>
               <w:rPr>
                 <w:rFonts w:ascii="Arial Narrow" w:hAnsi="Arial Narrow"/>
@@ -23772,7 +23747,7 @@
           </w:p>
           <w:p>
             <w:pPr>
-              <w:spacing w:after="0" w:line="276" w:lineRule="auto"/>
+              <w:spacing w:line="276" w:lineRule="auto"/>
               <w:jc w:val="both"/>
               <w:rPr>
                 <w:rFonts w:ascii="Arial Narrow" w:hAnsi="Arial Narrow"/>
@@ -23793,7 +23768,7 @@
           </w:p>
           <w:p>
             <w:pPr>
-              <w:spacing w:after="0" w:line="276" w:lineRule="auto"/>
+              <w:spacing w:line="276" w:lineRule="auto"/>
               <w:jc w:val="both"/>
               <w:rPr>
                 <w:rFonts w:ascii="Arial Narrow" w:hAnsi="Arial Narrow"/>
@@ -23814,7 +23789,7 @@
           </w:p>
           <w:p>
             <w:pPr>
-              <w:spacing w:after="0" w:line="276" w:lineRule="auto"/>
+              <w:spacing w:line="276" w:lineRule="auto"/>
               <w:jc w:val="both"/>
               <w:rPr>
                 <w:rFonts w:ascii="Arial Narrow" w:hAnsi="Arial Narrow"/>
@@ -23835,7 +23810,7 @@
           </w:p>
           <w:p>
             <w:pPr>
-              <w:spacing w:after="0" w:line="276" w:lineRule="auto"/>
+              <w:spacing w:line="276" w:lineRule="auto"/>
               <w:jc w:val="both"/>
               <w:rPr>
                 <w:rFonts w:ascii="Arial Narrow" w:hAnsi="Arial Narrow"/>
@@ -23856,7 +23831,7 @@
           </w:p>
           <w:p>
             <w:pPr>
-              <w:spacing w:after="0" w:line="276" w:lineRule="auto"/>
+              <w:spacing w:line="276" w:lineRule="auto"/>
               <w:jc w:val="both"/>
               <w:rPr>
                 <w:rFonts w:ascii="Arial Narrow" w:hAnsi="Arial Narrow"/>
@@ -23965,6 +23940,3327 @@
         <w:t>En esta clase seguiremos construyendo nuestro proyecto PlatziVentas, agregaremos el comando delete para poder borrar nuestros clientes y pondremos en práctica lo aprendido en clases anteriores sobre Strings.</w:t>
       </w:r>
     </w:p>
+    <w:tbl>
+      <w:tblPr>
+        <w:tblStyle w:val="Tablaconcuadrcula"/>
+        <w:tblW w:w="0" w:type="auto"/>
+        <w:tblLook w:val="04A0" w:firstRow="1" w:lastRow="0" w:firstColumn="1" w:lastColumn="0" w:noHBand="0" w:noVBand="1"/>
+      </w:tblPr>
+      <w:tblGrid>
+        <w:gridCol w:w="435"/>
+        <w:gridCol w:w="8223"/>
+      </w:tblGrid>
+      <w:tr>
+        <w:tc>
+          <w:tcPr>
+            <w:tcW w:w="0" w:type="auto"/>
+          </w:tcPr>
+          <w:p>
+            <w:pPr>
+              <w:spacing w:line="276" w:lineRule="auto"/>
+              <w:jc w:val="right"/>
+              <w:rPr>
+                <w:rFonts w:ascii="Arial Narrow" w:hAnsi="Arial Narrow"/>
+                <w:sz w:val="24"/>
+                <w:szCs w:val="24"/>
+              </w:rPr>
+            </w:pPr>
+          </w:p>
+          <w:p>
+            <w:pPr>
+              <w:spacing w:line="276" w:lineRule="auto"/>
+              <w:jc w:val="right"/>
+              <w:rPr>
+                <w:rFonts w:ascii="Arial Narrow" w:hAnsi="Arial Narrow"/>
+                <w:sz w:val="24"/>
+                <w:szCs w:val="24"/>
+              </w:rPr>
+            </w:pPr>
+            <w:r>
+              <w:rPr>
+                <w:rFonts w:ascii="Arial Narrow" w:hAnsi="Arial Narrow"/>
+                <w:sz w:val="24"/>
+                <w:szCs w:val="24"/>
+              </w:rPr>
+              <w:t>1</w:t>
+            </w:r>
+          </w:p>
+          <w:p>
+            <w:pPr>
+              <w:spacing w:line="276" w:lineRule="auto"/>
+              <w:jc w:val="right"/>
+              <w:rPr>
+                <w:rFonts w:ascii="Arial Narrow" w:hAnsi="Arial Narrow"/>
+                <w:sz w:val="24"/>
+                <w:szCs w:val="24"/>
+              </w:rPr>
+            </w:pPr>
+            <w:r>
+              <w:rPr>
+                <w:rFonts w:ascii="Arial Narrow" w:hAnsi="Arial Narrow"/>
+                <w:sz w:val="24"/>
+                <w:szCs w:val="24"/>
+              </w:rPr>
+              <w:t>2</w:t>
+            </w:r>
+          </w:p>
+          <w:p>
+            <w:pPr>
+              <w:spacing w:line="276" w:lineRule="auto"/>
+              <w:jc w:val="right"/>
+              <w:rPr>
+                <w:rFonts w:ascii="Arial Narrow" w:hAnsi="Arial Narrow"/>
+                <w:sz w:val="24"/>
+                <w:szCs w:val="24"/>
+              </w:rPr>
+            </w:pPr>
+            <w:r>
+              <w:rPr>
+                <w:rFonts w:ascii="Arial Narrow" w:hAnsi="Arial Narrow"/>
+                <w:sz w:val="24"/>
+                <w:szCs w:val="24"/>
+              </w:rPr>
+              <w:t>3</w:t>
+            </w:r>
+          </w:p>
+          <w:p>
+            <w:pPr>
+              <w:spacing w:line="276" w:lineRule="auto"/>
+              <w:jc w:val="right"/>
+              <w:rPr>
+                <w:rFonts w:ascii="Arial Narrow" w:hAnsi="Arial Narrow"/>
+                <w:sz w:val="24"/>
+                <w:szCs w:val="24"/>
+              </w:rPr>
+            </w:pPr>
+            <w:r>
+              <w:rPr>
+                <w:rFonts w:ascii="Arial Narrow" w:hAnsi="Arial Narrow"/>
+                <w:sz w:val="24"/>
+                <w:szCs w:val="24"/>
+              </w:rPr>
+              <w:t>4</w:t>
+            </w:r>
+          </w:p>
+          <w:p>
+            <w:pPr>
+              <w:spacing w:line="276" w:lineRule="auto"/>
+              <w:jc w:val="right"/>
+              <w:rPr>
+                <w:rFonts w:ascii="Arial Narrow" w:hAnsi="Arial Narrow"/>
+                <w:sz w:val="24"/>
+                <w:szCs w:val="24"/>
+              </w:rPr>
+            </w:pPr>
+            <w:r>
+              <w:rPr>
+                <w:rFonts w:ascii="Arial Narrow" w:hAnsi="Arial Narrow"/>
+                <w:sz w:val="24"/>
+                <w:szCs w:val="24"/>
+              </w:rPr>
+              <w:t>5</w:t>
+            </w:r>
+          </w:p>
+          <w:p>
+            <w:pPr>
+              <w:spacing w:line="276" w:lineRule="auto"/>
+              <w:jc w:val="right"/>
+              <w:rPr>
+                <w:rFonts w:ascii="Arial Narrow" w:hAnsi="Arial Narrow"/>
+                <w:sz w:val="24"/>
+                <w:szCs w:val="24"/>
+              </w:rPr>
+            </w:pPr>
+            <w:r>
+              <w:rPr>
+                <w:rFonts w:ascii="Arial Narrow" w:hAnsi="Arial Narrow"/>
+                <w:sz w:val="24"/>
+                <w:szCs w:val="24"/>
+              </w:rPr>
+              <w:t>6</w:t>
+            </w:r>
+          </w:p>
+          <w:p>
+            <w:pPr>
+              <w:spacing w:line="276" w:lineRule="auto"/>
+              <w:jc w:val="right"/>
+              <w:rPr>
+                <w:rFonts w:ascii="Arial Narrow" w:hAnsi="Arial Narrow"/>
+                <w:sz w:val="24"/>
+                <w:szCs w:val="24"/>
+              </w:rPr>
+            </w:pPr>
+            <w:r>
+              <w:rPr>
+                <w:rFonts w:ascii="Arial Narrow" w:hAnsi="Arial Narrow"/>
+                <w:sz w:val="24"/>
+                <w:szCs w:val="24"/>
+              </w:rPr>
+              <w:t>7</w:t>
+            </w:r>
+          </w:p>
+          <w:p>
+            <w:pPr>
+              <w:spacing w:line="276" w:lineRule="auto"/>
+              <w:jc w:val="right"/>
+              <w:rPr>
+                <w:rFonts w:ascii="Arial Narrow" w:hAnsi="Arial Narrow"/>
+                <w:sz w:val="24"/>
+                <w:szCs w:val="24"/>
+              </w:rPr>
+            </w:pPr>
+            <w:r>
+              <w:rPr>
+                <w:rFonts w:ascii="Arial Narrow" w:hAnsi="Arial Narrow"/>
+                <w:sz w:val="24"/>
+                <w:szCs w:val="24"/>
+              </w:rPr>
+              <w:t>8</w:t>
+            </w:r>
+          </w:p>
+          <w:p>
+            <w:pPr>
+              <w:spacing w:line="276" w:lineRule="auto"/>
+              <w:jc w:val="right"/>
+              <w:rPr>
+                <w:rFonts w:ascii="Arial Narrow" w:hAnsi="Arial Narrow"/>
+                <w:sz w:val="24"/>
+                <w:szCs w:val="24"/>
+              </w:rPr>
+            </w:pPr>
+            <w:r>
+              <w:rPr>
+                <w:rFonts w:ascii="Arial Narrow" w:hAnsi="Arial Narrow"/>
+                <w:sz w:val="24"/>
+                <w:szCs w:val="24"/>
+              </w:rPr>
+              <w:t>9</w:t>
+            </w:r>
+          </w:p>
+          <w:p>
+            <w:pPr>
+              <w:spacing w:line="276" w:lineRule="auto"/>
+              <w:jc w:val="right"/>
+              <w:rPr>
+                <w:rFonts w:ascii="Arial Narrow" w:hAnsi="Arial Narrow"/>
+                <w:sz w:val="24"/>
+                <w:szCs w:val="24"/>
+              </w:rPr>
+            </w:pPr>
+            <w:r>
+              <w:rPr>
+                <w:rFonts w:ascii="Arial Narrow" w:hAnsi="Arial Narrow"/>
+                <w:sz w:val="24"/>
+                <w:szCs w:val="24"/>
+              </w:rPr>
+              <w:t>10</w:t>
+            </w:r>
+          </w:p>
+          <w:p>
+            <w:pPr>
+              <w:spacing w:line="276" w:lineRule="auto"/>
+              <w:jc w:val="right"/>
+              <w:rPr>
+                <w:rFonts w:ascii="Arial Narrow" w:hAnsi="Arial Narrow"/>
+                <w:sz w:val="24"/>
+                <w:szCs w:val="24"/>
+              </w:rPr>
+            </w:pPr>
+            <w:r>
+              <w:rPr>
+                <w:rFonts w:ascii="Arial Narrow" w:hAnsi="Arial Narrow"/>
+                <w:sz w:val="24"/>
+                <w:szCs w:val="24"/>
+              </w:rPr>
+              <w:t>11</w:t>
+            </w:r>
+          </w:p>
+          <w:p>
+            <w:pPr>
+              <w:spacing w:line="276" w:lineRule="auto"/>
+              <w:jc w:val="right"/>
+              <w:rPr>
+                <w:rFonts w:ascii="Arial Narrow" w:hAnsi="Arial Narrow"/>
+                <w:sz w:val="24"/>
+                <w:szCs w:val="24"/>
+              </w:rPr>
+            </w:pPr>
+            <w:r>
+              <w:rPr>
+                <w:rFonts w:ascii="Arial Narrow" w:hAnsi="Arial Narrow"/>
+                <w:sz w:val="24"/>
+                <w:szCs w:val="24"/>
+              </w:rPr>
+              <w:t>12</w:t>
+            </w:r>
+          </w:p>
+          <w:p>
+            <w:pPr>
+              <w:spacing w:line="276" w:lineRule="auto"/>
+              <w:jc w:val="right"/>
+              <w:rPr>
+                <w:rFonts w:ascii="Arial Narrow" w:hAnsi="Arial Narrow"/>
+                <w:sz w:val="24"/>
+                <w:szCs w:val="24"/>
+              </w:rPr>
+            </w:pPr>
+            <w:r>
+              <w:rPr>
+                <w:rFonts w:ascii="Arial Narrow" w:hAnsi="Arial Narrow"/>
+                <w:sz w:val="24"/>
+                <w:szCs w:val="24"/>
+              </w:rPr>
+              <w:t>13</w:t>
+            </w:r>
+          </w:p>
+          <w:p>
+            <w:pPr>
+              <w:spacing w:line="276" w:lineRule="auto"/>
+              <w:jc w:val="right"/>
+              <w:rPr>
+                <w:rFonts w:ascii="Arial Narrow" w:hAnsi="Arial Narrow"/>
+                <w:sz w:val="24"/>
+                <w:szCs w:val="24"/>
+              </w:rPr>
+            </w:pPr>
+            <w:r>
+              <w:rPr>
+                <w:rFonts w:ascii="Arial Narrow" w:hAnsi="Arial Narrow"/>
+                <w:sz w:val="24"/>
+                <w:szCs w:val="24"/>
+              </w:rPr>
+              <w:t>14</w:t>
+            </w:r>
+          </w:p>
+          <w:p>
+            <w:pPr>
+              <w:spacing w:line="276" w:lineRule="auto"/>
+              <w:jc w:val="right"/>
+              <w:rPr>
+                <w:rFonts w:ascii="Arial Narrow" w:hAnsi="Arial Narrow"/>
+                <w:sz w:val="24"/>
+                <w:szCs w:val="24"/>
+              </w:rPr>
+            </w:pPr>
+            <w:r>
+              <w:rPr>
+                <w:rFonts w:ascii="Arial Narrow" w:hAnsi="Arial Narrow"/>
+                <w:sz w:val="24"/>
+                <w:szCs w:val="24"/>
+              </w:rPr>
+              <w:t>15</w:t>
+            </w:r>
+          </w:p>
+          <w:p>
+            <w:pPr>
+              <w:spacing w:line="276" w:lineRule="auto"/>
+              <w:jc w:val="right"/>
+              <w:rPr>
+                <w:rFonts w:ascii="Arial Narrow" w:hAnsi="Arial Narrow"/>
+                <w:sz w:val="24"/>
+                <w:szCs w:val="24"/>
+              </w:rPr>
+            </w:pPr>
+            <w:r>
+              <w:rPr>
+                <w:rFonts w:ascii="Arial Narrow" w:hAnsi="Arial Narrow"/>
+                <w:sz w:val="24"/>
+                <w:szCs w:val="24"/>
+              </w:rPr>
+              <w:t>16</w:t>
+            </w:r>
+          </w:p>
+          <w:p>
+            <w:pPr>
+              <w:spacing w:line="276" w:lineRule="auto"/>
+              <w:jc w:val="right"/>
+              <w:rPr>
+                <w:rFonts w:ascii="Arial Narrow" w:hAnsi="Arial Narrow"/>
+                <w:sz w:val="24"/>
+                <w:szCs w:val="24"/>
+              </w:rPr>
+            </w:pPr>
+            <w:r>
+              <w:rPr>
+                <w:rFonts w:ascii="Arial Narrow" w:hAnsi="Arial Narrow"/>
+                <w:sz w:val="24"/>
+                <w:szCs w:val="24"/>
+              </w:rPr>
+              <w:t>17</w:t>
+            </w:r>
+          </w:p>
+          <w:p>
+            <w:pPr>
+              <w:spacing w:line="276" w:lineRule="auto"/>
+              <w:jc w:val="right"/>
+              <w:rPr>
+                <w:rFonts w:ascii="Arial Narrow" w:hAnsi="Arial Narrow"/>
+                <w:sz w:val="24"/>
+                <w:szCs w:val="24"/>
+              </w:rPr>
+            </w:pPr>
+            <w:r>
+              <w:rPr>
+                <w:rFonts w:ascii="Arial Narrow" w:hAnsi="Arial Narrow"/>
+                <w:sz w:val="24"/>
+                <w:szCs w:val="24"/>
+              </w:rPr>
+              <w:t>18</w:t>
+            </w:r>
+          </w:p>
+          <w:p>
+            <w:pPr>
+              <w:spacing w:line="276" w:lineRule="auto"/>
+              <w:jc w:val="right"/>
+              <w:rPr>
+                <w:rFonts w:ascii="Arial Narrow" w:hAnsi="Arial Narrow"/>
+                <w:sz w:val="24"/>
+                <w:szCs w:val="24"/>
+              </w:rPr>
+            </w:pPr>
+            <w:r>
+              <w:rPr>
+                <w:rFonts w:ascii="Arial Narrow" w:hAnsi="Arial Narrow"/>
+                <w:sz w:val="24"/>
+                <w:szCs w:val="24"/>
+              </w:rPr>
+              <w:t>19</w:t>
+            </w:r>
+          </w:p>
+          <w:p>
+            <w:pPr>
+              <w:spacing w:line="276" w:lineRule="auto"/>
+              <w:jc w:val="right"/>
+              <w:rPr>
+                <w:rFonts w:ascii="Arial Narrow" w:hAnsi="Arial Narrow"/>
+                <w:sz w:val="24"/>
+                <w:szCs w:val="24"/>
+              </w:rPr>
+            </w:pPr>
+            <w:r>
+              <w:rPr>
+                <w:rFonts w:ascii="Arial Narrow" w:hAnsi="Arial Narrow"/>
+                <w:sz w:val="24"/>
+                <w:szCs w:val="24"/>
+              </w:rPr>
+              <w:t>20</w:t>
+            </w:r>
+          </w:p>
+          <w:p>
+            <w:pPr>
+              <w:spacing w:line="276" w:lineRule="auto"/>
+              <w:jc w:val="right"/>
+              <w:rPr>
+                <w:rFonts w:ascii="Arial Narrow" w:hAnsi="Arial Narrow"/>
+                <w:sz w:val="24"/>
+                <w:szCs w:val="24"/>
+              </w:rPr>
+            </w:pPr>
+            <w:r>
+              <w:rPr>
+                <w:rFonts w:ascii="Arial Narrow" w:hAnsi="Arial Narrow"/>
+                <w:sz w:val="24"/>
+                <w:szCs w:val="24"/>
+              </w:rPr>
+              <w:t>21</w:t>
+            </w:r>
+          </w:p>
+          <w:p>
+            <w:pPr>
+              <w:spacing w:line="276" w:lineRule="auto"/>
+              <w:jc w:val="right"/>
+              <w:rPr>
+                <w:rFonts w:ascii="Arial Narrow" w:hAnsi="Arial Narrow"/>
+                <w:sz w:val="24"/>
+                <w:szCs w:val="24"/>
+              </w:rPr>
+            </w:pPr>
+            <w:r>
+              <w:rPr>
+                <w:rFonts w:ascii="Arial Narrow" w:hAnsi="Arial Narrow"/>
+                <w:sz w:val="24"/>
+                <w:szCs w:val="24"/>
+              </w:rPr>
+              <w:t>22</w:t>
+            </w:r>
+          </w:p>
+          <w:p>
+            <w:pPr>
+              <w:spacing w:line="276" w:lineRule="auto"/>
+              <w:jc w:val="right"/>
+              <w:rPr>
+                <w:rFonts w:ascii="Arial Narrow" w:hAnsi="Arial Narrow"/>
+                <w:sz w:val="24"/>
+                <w:szCs w:val="24"/>
+              </w:rPr>
+            </w:pPr>
+            <w:r>
+              <w:rPr>
+                <w:rFonts w:ascii="Arial Narrow" w:hAnsi="Arial Narrow"/>
+                <w:sz w:val="24"/>
+                <w:szCs w:val="24"/>
+              </w:rPr>
+              <w:t>23</w:t>
+            </w:r>
+          </w:p>
+          <w:p>
+            <w:pPr>
+              <w:spacing w:line="276" w:lineRule="auto"/>
+              <w:jc w:val="right"/>
+              <w:rPr>
+                <w:rFonts w:ascii="Arial Narrow" w:hAnsi="Arial Narrow"/>
+                <w:sz w:val="24"/>
+                <w:szCs w:val="24"/>
+              </w:rPr>
+            </w:pPr>
+            <w:r>
+              <w:rPr>
+                <w:rFonts w:ascii="Arial Narrow" w:hAnsi="Arial Narrow"/>
+                <w:sz w:val="24"/>
+                <w:szCs w:val="24"/>
+              </w:rPr>
+              <w:t>24</w:t>
+            </w:r>
+          </w:p>
+          <w:p>
+            <w:pPr>
+              <w:spacing w:line="276" w:lineRule="auto"/>
+              <w:jc w:val="right"/>
+              <w:rPr>
+                <w:rFonts w:ascii="Arial Narrow" w:hAnsi="Arial Narrow"/>
+                <w:sz w:val="24"/>
+                <w:szCs w:val="24"/>
+              </w:rPr>
+            </w:pPr>
+            <w:r>
+              <w:rPr>
+                <w:rFonts w:ascii="Arial Narrow" w:hAnsi="Arial Narrow"/>
+                <w:sz w:val="24"/>
+                <w:szCs w:val="24"/>
+              </w:rPr>
+              <w:t>25</w:t>
+            </w:r>
+          </w:p>
+          <w:p>
+            <w:pPr>
+              <w:spacing w:line="276" w:lineRule="auto"/>
+              <w:jc w:val="right"/>
+              <w:rPr>
+                <w:rFonts w:ascii="Arial Narrow" w:hAnsi="Arial Narrow"/>
+                <w:sz w:val="24"/>
+                <w:szCs w:val="24"/>
+              </w:rPr>
+            </w:pPr>
+            <w:r>
+              <w:rPr>
+                <w:rFonts w:ascii="Arial Narrow" w:hAnsi="Arial Narrow"/>
+                <w:sz w:val="24"/>
+                <w:szCs w:val="24"/>
+              </w:rPr>
+              <w:t>26</w:t>
+            </w:r>
+          </w:p>
+          <w:p>
+            <w:pPr>
+              <w:spacing w:line="276" w:lineRule="auto"/>
+              <w:jc w:val="right"/>
+              <w:rPr>
+                <w:rFonts w:ascii="Arial Narrow" w:hAnsi="Arial Narrow"/>
+                <w:sz w:val="24"/>
+                <w:szCs w:val="24"/>
+              </w:rPr>
+            </w:pPr>
+            <w:r>
+              <w:rPr>
+                <w:rFonts w:ascii="Arial Narrow" w:hAnsi="Arial Narrow"/>
+                <w:sz w:val="24"/>
+                <w:szCs w:val="24"/>
+              </w:rPr>
+              <w:t>27</w:t>
+            </w:r>
+          </w:p>
+          <w:p>
+            <w:pPr>
+              <w:spacing w:line="276" w:lineRule="auto"/>
+              <w:jc w:val="right"/>
+              <w:rPr>
+                <w:rFonts w:ascii="Arial Narrow" w:hAnsi="Arial Narrow"/>
+                <w:sz w:val="24"/>
+                <w:szCs w:val="24"/>
+              </w:rPr>
+            </w:pPr>
+            <w:r>
+              <w:rPr>
+                <w:rFonts w:ascii="Arial Narrow" w:hAnsi="Arial Narrow"/>
+                <w:sz w:val="24"/>
+                <w:szCs w:val="24"/>
+              </w:rPr>
+              <w:t>28</w:t>
+            </w:r>
+          </w:p>
+          <w:p>
+            <w:pPr>
+              <w:spacing w:line="276" w:lineRule="auto"/>
+              <w:jc w:val="right"/>
+              <w:rPr>
+                <w:rFonts w:ascii="Arial Narrow" w:hAnsi="Arial Narrow"/>
+                <w:sz w:val="24"/>
+                <w:szCs w:val="24"/>
+              </w:rPr>
+            </w:pPr>
+            <w:r>
+              <w:rPr>
+                <w:rFonts w:ascii="Arial Narrow" w:hAnsi="Arial Narrow"/>
+                <w:sz w:val="24"/>
+                <w:szCs w:val="24"/>
+              </w:rPr>
+              <w:t>29</w:t>
+            </w:r>
+          </w:p>
+          <w:p>
+            <w:pPr>
+              <w:spacing w:line="276" w:lineRule="auto"/>
+              <w:jc w:val="right"/>
+              <w:rPr>
+                <w:rFonts w:ascii="Arial Narrow" w:hAnsi="Arial Narrow"/>
+                <w:sz w:val="24"/>
+                <w:szCs w:val="24"/>
+              </w:rPr>
+            </w:pPr>
+            <w:r>
+              <w:rPr>
+                <w:rFonts w:ascii="Arial Narrow" w:hAnsi="Arial Narrow"/>
+                <w:sz w:val="24"/>
+                <w:szCs w:val="24"/>
+              </w:rPr>
+              <w:t>30</w:t>
+            </w:r>
+          </w:p>
+          <w:p>
+            <w:pPr>
+              <w:spacing w:line="276" w:lineRule="auto"/>
+              <w:jc w:val="right"/>
+              <w:rPr>
+                <w:rFonts w:ascii="Arial Narrow" w:hAnsi="Arial Narrow"/>
+                <w:sz w:val="24"/>
+                <w:szCs w:val="24"/>
+              </w:rPr>
+            </w:pPr>
+            <w:r>
+              <w:rPr>
+                <w:rFonts w:ascii="Arial Narrow" w:hAnsi="Arial Narrow"/>
+                <w:sz w:val="24"/>
+                <w:szCs w:val="24"/>
+              </w:rPr>
+              <w:t>31</w:t>
+            </w:r>
+          </w:p>
+          <w:p>
+            <w:pPr>
+              <w:spacing w:line="276" w:lineRule="auto"/>
+              <w:jc w:val="right"/>
+              <w:rPr>
+                <w:rFonts w:ascii="Arial Narrow" w:hAnsi="Arial Narrow"/>
+                <w:sz w:val="24"/>
+                <w:szCs w:val="24"/>
+              </w:rPr>
+            </w:pPr>
+            <w:r>
+              <w:rPr>
+                <w:rFonts w:ascii="Arial Narrow" w:hAnsi="Arial Narrow"/>
+                <w:sz w:val="24"/>
+                <w:szCs w:val="24"/>
+              </w:rPr>
+              <w:t>32</w:t>
+            </w:r>
+          </w:p>
+          <w:p>
+            <w:pPr>
+              <w:spacing w:line="276" w:lineRule="auto"/>
+              <w:jc w:val="right"/>
+              <w:rPr>
+                <w:rFonts w:ascii="Arial Narrow" w:hAnsi="Arial Narrow"/>
+                <w:sz w:val="24"/>
+                <w:szCs w:val="24"/>
+              </w:rPr>
+            </w:pPr>
+            <w:r>
+              <w:rPr>
+                <w:rFonts w:ascii="Arial Narrow" w:hAnsi="Arial Narrow"/>
+                <w:sz w:val="24"/>
+                <w:szCs w:val="24"/>
+              </w:rPr>
+              <w:t>33</w:t>
+            </w:r>
+          </w:p>
+          <w:p>
+            <w:pPr>
+              <w:spacing w:line="276" w:lineRule="auto"/>
+              <w:jc w:val="right"/>
+              <w:rPr>
+                <w:rFonts w:ascii="Arial Narrow" w:hAnsi="Arial Narrow"/>
+                <w:sz w:val="24"/>
+                <w:szCs w:val="24"/>
+              </w:rPr>
+            </w:pPr>
+            <w:r>
+              <w:rPr>
+                <w:rFonts w:ascii="Arial Narrow" w:hAnsi="Arial Narrow"/>
+                <w:sz w:val="24"/>
+                <w:szCs w:val="24"/>
+              </w:rPr>
+              <w:t>34</w:t>
+            </w:r>
+          </w:p>
+          <w:p>
+            <w:pPr>
+              <w:spacing w:line="276" w:lineRule="auto"/>
+              <w:jc w:val="right"/>
+              <w:rPr>
+                <w:rFonts w:ascii="Arial Narrow" w:hAnsi="Arial Narrow"/>
+                <w:sz w:val="24"/>
+                <w:szCs w:val="24"/>
+              </w:rPr>
+            </w:pPr>
+            <w:r>
+              <w:rPr>
+                <w:rFonts w:ascii="Arial Narrow" w:hAnsi="Arial Narrow"/>
+                <w:sz w:val="24"/>
+                <w:szCs w:val="24"/>
+              </w:rPr>
+              <w:t>35</w:t>
+            </w:r>
+          </w:p>
+          <w:p>
+            <w:pPr>
+              <w:spacing w:line="276" w:lineRule="auto"/>
+              <w:jc w:val="right"/>
+              <w:rPr>
+                <w:rFonts w:ascii="Arial Narrow" w:hAnsi="Arial Narrow"/>
+                <w:sz w:val="24"/>
+                <w:szCs w:val="24"/>
+              </w:rPr>
+            </w:pPr>
+            <w:r>
+              <w:rPr>
+                <w:rFonts w:ascii="Arial Narrow" w:hAnsi="Arial Narrow"/>
+                <w:sz w:val="24"/>
+                <w:szCs w:val="24"/>
+              </w:rPr>
+              <w:t>36</w:t>
+            </w:r>
+          </w:p>
+          <w:p>
+            <w:pPr>
+              <w:spacing w:line="276" w:lineRule="auto"/>
+              <w:jc w:val="right"/>
+              <w:rPr>
+                <w:rFonts w:ascii="Arial Narrow" w:hAnsi="Arial Narrow"/>
+                <w:sz w:val="24"/>
+                <w:szCs w:val="24"/>
+              </w:rPr>
+            </w:pPr>
+            <w:r>
+              <w:rPr>
+                <w:rFonts w:ascii="Arial Narrow" w:hAnsi="Arial Narrow"/>
+                <w:sz w:val="24"/>
+                <w:szCs w:val="24"/>
+              </w:rPr>
+              <w:t>37</w:t>
+            </w:r>
+          </w:p>
+          <w:p>
+            <w:pPr>
+              <w:spacing w:line="276" w:lineRule="auto"/>
+              <w:jc w:val="right"/>
+              <w:rPr>
+                <w:rFonts w:ascii="Arial Narrow" w:hAnsi="Arial Narrow"/>
+                <w:sz w:val="24"/>
+                <w:szCs w:val="24"/>
+              </w:rPr>
+            </w:pPr>
+            <w:r>
+              <w:rPr>
+                <w:rFonts w:ascii="Arial Narrow" w:hAnsi="Arial Narrow"/>
+                <w:sz w:val="24"/>
+                <w:szCs w:val="24"/>
+              </w:rPr>
+              <w:t>38</w:t>
+            </w:r>
+          </w:p>
+          <w:p>
+            <w:pPr>
+              <w:spacing w:line="276" w:lineRule="auto"/>
+              <w:jc w:val="right"/>
+              <w:rPr>
+                <w:rFonts w:ascii="Arial Narrow" w:hAnsi="Arial Narrow"/>
+                <w:sz w:val="24"/>
+                <w:szCs w:val="24"/>
+              </w:rPr>
+            </w:pPr>
+            <w:r>
+              <w:rPr>
+                <w:rFonts w:ascii="Arial Narrow" w:hAnsi="Arial Narrow"/>
+                <w:sz w:val="24"/>
+                <w:szCs w:val="24"/>
+              </w:rPr>
+              <w:t>39</w:t>
+            </w:r>
+          </w:p>
+          <w:p>
+            <w:pPr>
+              <w:spacing w:line="276" w:lineRule="auto"/>
+              <w:jc w:val="right"/>
+              <w:rPr>
+                <w:rFonts w:ascii="Arial Narrow" w:hAnsi="Arial Narrow"/>
+                <w:sz w:val="24"/>
+                <w:szCs w:val="24"/>
+              </w:rPr>
+            </w:pPr>
+            <w:r>
+              <w:rPr>
+                <w:rFonts w:ascii="Arial Narrow" w:hAnsi="Arial Narrow"/>
+                <w:sz w:val="24"/>
+                <w:szCs w:val="24"/>
+              </w:rPr>
+              <w:lastRenderedPageBreak/>
+              <w:t>40</w:t>
+            </w:r>
+          </w:p>
+          <w:p>
+            <w:pPr>
+              <w:spacing w:line="276" w:lineRule="auto"/>
+              <w:jc w:val="right"/>
+              <w:rPr>
+                <w:rFonts w:ascii="Arial Narrow" w:hAnsi="Arial Narrow"/>
+                <w:sz w:val="24"/>
+                <w:szCs w:val="24"/>
+              </w:rPr>
+            </w:pPr>
+            <w:r>
+              <w:rPr>
+                <w:rFonts w:ascii="Arial Narrow" w:hAnsi="Arial Narrow"/>
+                <w:sz w:val="24"/>
+                <w:szCs w:val="24"/>
+              </w:rPr>
+              <w:t>41</w:t>
+            </w:r>
+          </w:p>
+          <w:p>
+            <w:pPr>
+              <w:spacing w:line="276" w:lineRule="auto"/>
+              <w:jc w:val="right"/>
+              <w:rPr>
+                <w:rFonts w:ascii="Arial Narrow" w:hAnsi="Arial Narrow"/>
+                <w:sz w:val="24"/>
+                <w:szCs w:val="24"/>
+              </w:rPr>
+            </w:pPr>
+            <w:r>
+              <w:rPr>
+                <w:rFonts w:ascii="Arial Narrow" w:hAnsi="Arial Narrow"/>
+                <w:sz w:val="24"/>
+                <w:szCs w:val="24"/>
+              </w:rPr>
+              <w:t>42</w:t>
+            </w:r>
+          </w:p>
+          <w:p>
+            <w:pPr>
+              <w:spacing w:line="276" w:lineRule="auto"/>
+              <w:jc w:val="right"/>
+              <w:rPr>
+                <w:rFonts w:ascii="Arial Narrow" w:hAnsi="Arial Narrow"/>
+                <w:sz w:val="24"/>
+                <w:szCs w:val="24"/>
+              </w:rPr>
+            </w:pPr>
+            <w:r>
+              <w:rPr>
+                <w:rFonts w:ascii="Arial Narrow" w:hAnsi="Arial Narrow"/>
+                <w:sz w:val="24"/>
+                <w:szCs w:val="24"/>
+              </w:rPr>
+              <w:t>43</w:t>
+            </w:r>
+          </w:p>
+          <w:p>
+            <w:pPr>
+              <w:spacing w:line="276" w:lineRule="auto"/>
+              <w:jc w:val="right"/>
+              <w:rPr>
+                <w:rFonts w:ascii="Arial Narrow" w:hAnsi="Arial Narrow"/>
+                <w:sz w:val="24"/>
+                <w:szCs w:val="24"/>
+              </w:rPr>
+            </w:pPr>
+            <w:r>
+              <w:rPr>
+                <w:rFonts w:ascii="Arial Narrow" w:hAnsi="Arial Narrow"/>
+                <w:sz w:val="24"/>
+                <w:szCs w:val="24"/>
+              </w:rPr>
+              <w:t>44</w:t>
+            </w:r>
+          </w:p>
+          <w:p>
+            <w:pPr>
+              <w:spacing w:line="276" w:lineRule="auto"/>
+              <w:jc w:val="right"/>
+              <w:rPr>
+                <w:rFonts w:ascii="Arial Narrow" w:hAnsi="Arial Narrow"/>
+                <w:sz w:val="24"/>
+                <w:szCs w:val="24"/>
+              </w:rPr>
+            </w:pPr>
+            <w:r>
+              <w:rPr>
+                <w:rFonts w:ascii="Arial Narrow" w:hAnsi="Arial Narrow"/>
+                <w:sz w:val="24"/>
+                <w:szCs w:val="24"/>
+              </w:rPr>
+              <w:t>45</w:t>
+            </w:r>
+          </w:p>
+          <w:p>
+            <w:pPr>
+              <w:spacing w:line="276" w:lineRule="auto"/>
+              <w:jc w:val="right"/>
+              <w:rPr>
+                <w:rFonts w:ascii="Arial Narrow" w:hAnsi="Arial Narrow"/>
+                <w:sz w:val="24"/>
+                <w:szCs w:val="24"/>
+              </w:rPr>
+            </w:pPr>
+            <w:r>
+              <w:rPr>
+                <w:rFonts w:ascii="Arial Narrow" w:hAnsi="Arial Narrow"/>
+                <w:sz w:val="24"/>
+                <w:szCs w:val="24"/>
+              </w:rPr>
+              <w:t>46</w:t>
+            </w:r>
+          </w:p>
+          <w:p>
+            <w:pPr>
+              <w:spacing w:line="276" w:lineRule="auto"/>
+              <w:jc w:val="right"/>
+              <w:rPr>
+                <w:rFonts w:ascii="Arial Narrow" w:hAnsi="Arial Narrow"/>
+                <w:sz w:val="24"/>
+                <w:szCs w:val="24"/>
+              </w:rPr>
+            </w:pPr>
+            <w:r>
+              <w:rPr>
+                <w:rFonts w:ascii="Arial Narrow" w:hAnsi="Arial Narrow"/>
+                <w:sz w:val="24"/>
+                <w:szCs w:val="24"/>
+              </w:rPr>
+              <w:t>47</w:t>
+            </w:r>
+          </w:p>
+          <w:p>
+            <w:pPr>
+              <w:spacing w:line="276" w:lineRule="auto"/>
+              <w:jc w:val="right"/>
+              <w:rPr>
+                <w:rFonts w:ascii="Arial Narrow" w:hAnsi="Arial Narrow"/>
+                <w:sz w:val="24"/>
+                <w:szCs w:val="24"/>
+              </w:rPr>
+            </w:pPr>
+            <w:r>
+              <w:rPr>
+                <w:rFonts w:ascii="Arial Narrow" w:hAnsi="Arial Narrow"/>
+                <w:sz w:val="24"/>
+                <w:szCs w:val="24"/>
+              </w:rPr>
+              <w:t>48</w:t>
+            </w:r>
+          </w:p>
+          <w:p>
+            <w:pPr>
+              <w:spacing w:line="276" w:lineRule="auto"/>
+              <w:jc w:val="right"/>
+              <w:rPr>
+                <w:rFonts w:ascii="Arial Narrow" w:hAnsi="Arial Narrow"/>
+                <w:sz w:val="24"/>
+                <w:szCs w:val="24"/>
+              </w:rPr>
+            </w:pPr>
+            <w:r>
+              <w:rPr>
+                <w:rFonts w:ascii="Arial Narrow" w:hAnsi="Arial Narrow"/>
+                <w:sz w:val="24"/>
+                <w:szCs w:val="24"/>
+              </w:rPr>
+              <w:t>49</w:t>
+            </w:r>
+          </w:p>
+          <w:p>
+            <w:pPr>
+              <w:spacing w:line="276" w:lineRule="auto"/>
+              <w:jc w:val="right"/>
+              <w:rPr>
+                <w:rFonts w:ascii="Arial Narrow" w:hAnsi="Arial Narrow"/>
+                <w:sz w:val="24"/>
+                <w:szCs w:val="24"/>
+              </w:rPr>
+            </w:pPr>
+            <w:r>
+              <w:rPr>
+                <w:rFonts w:ascii="Arial Narrow" w:hAnsi="Arial Narrow"/>
+                <w:sz w:val="24"/>
+                <w:szCs w:val="24"/>
+              </w:rPr>
+              <w:t>50</w:t>
+            </w:r>
+          </w:p>
+          <w:p>
+            <w:pPr>
+              <w:spacing w:line="276" w:lineRule="auto"/>
+              <w:jc w:val="right"/>
+              <w:rPr>
+                <w:rFonts w:ascii="Arial Narrow" w:hAnsi="Arial Narrow"/>
+                <w:sz w:val="24"/>
+                <w:szCs w:val="24"/>
+              </w:rPr>
+            </w:pPr>
+            <w:r>
+              <w:rPr>
+                <w:rFonts w:ascii="Arial Narrow" w:hAnsi="Arial Narrow"/>
+                <w:sz w:val="24"/>
+                <w:szCs w:val="24"/>
+              </w:rPr>
+              <w:t>51</w:t>
+            </w:r>
+          </w:p>
+          <w:p>
+            <w:pPr>
+              <w:spacing w:line="276" w:lineRule="auto"/>
+              <w:jc w:val="right"/>
+              <w:rPr>
+                <w:rFonts w:ascii="Arial Narrow" w:hAnsi="Arial Narrow"/>
+                <w:sz w:val="24"/>
+                <w:szCs w:val="24"/>
+              </w:rPr>
+            </w:pPr>
+            <w:r>
+              <w:rPr>
+                <w:rFonts w:ascii="Arial Narrow" w:hAnsi="Arial Narrow"/>
+                <w:sz w:val="24"/>
+                <w:szCs w:val="24"/>
+              </w:rPr>
+              <w:t>52</w:t>
+            </w:r>
+          </w:p>
+          <w:p>
+            <w:pPr>
+              <w:spacing w:line="276" w:lineRule="auto"/>
+              <w:jc w:val="right"/>
+              <w:rPr>
+                <w:rFonts w:ascii="Arial Narrow" w:hAnsi="Arial Narrow"/>
+                <w:sz w:val="24"/>
+                <w:szCs w:val="24"/>
+              </w:rPr>
+            </w:pPr>
+            <w:r>
+              <w:rPr>
+                <w:rFonts w:ascii="Arial Narrow" w:hAnsi="Arial Narrow"/>
+                <w:sz w:val="24"/>
+                <w:szCs w:val="24"/>
+              </w:rPr>
+              <w:t>53</w:t>
+            </w:r>
+          </w:p>
+          <w:p>
+            <w:pPr>
+              <w:spacing w:line="276" w:lineRule="auto"/>
+              <w:jc w:val="right"/>
+              <w:rPr>
+                <w:rFonts w:ascii="Arial Narrow" w:hAnsi="Arial Narrow"/>
+                <w:sz w:val="24"/>
+                <w:szCs w:val="24"/>
+              </w:rPr>
+            </w:pPr>
+            <w:r>
+              <w:rPr>
+                <w:rFonts w:ascii="Arial Narrow" w:hAnsi="Arial Narrow"/>
+                <w:sz w:val="24"/>
+                <w:szCs w:val="24"/>
+              </w:rPr>
+              <w:t>54</w:t>
+            </w:r>
+          </w:p>
+          <w:p>
+            <w:pPr>
+              <w:spacing w:line="276" w:lineRule="auto"/>
+              <w:jc w:val="right"/>
+              <w:rPr>
+                <w:rFonts w:ascii="Arial Narrow" w:hAnsi="Arial Narrow"/>
+                <w:sz w:val="24"/>
+                <w:szCs w:val="24"/>
+              </w:rPr>
+            </w:pPr>
+            <w:r>
+              <w:rPr>
+                <w:rFonts w:ascii="Arial Narrow" w:hAnsi="Arial Narrow"/>
+                <w:sz w:val="24"/>
+                <w:szCs w:val="24"/>
+              </w:rPr>
+              <w:t>55</w:t>
+            </w:r>
+          </w:p>
+          <w:p>
+            <w:pPr>
+              <w:spacing w:line="276" w:lineRule="auto"/>
+              <w:jc w:val="right"/>
+              <w:rPr>
+                <w:rFonts w:ascii="Arial Narrow" w:hAnsi="Arial Narrow"/>
+                <w:sz w:val="24"/>
+                <w:szCs w:val="24"/>
+              </w:rPr>
+            </w:pPr>
+            <w:r>
+              <w:rPr>
+                <w:rFonts w:ascii="Arial Narrow" w:hAnsi="Arial Narrow"/>
+                <w:sz w:val="24"/>
+                <w:szCs w:val="24"/>
+              </w:rPr>
+              <w:t>56</w:t>
+            </w:r>
+          </w:p>
+          <w:p>
+            <w:pPr>
+              <w:spacing w:line="276" w:lineRule="auto"/>
+              <w:jc w:val="right"/>
+              <w:rPr>
+                <w:rFonts w:ascii="Arial Narrow" w:hAnsi="Arial Narrow"/>
+                <w:sz w:val="24"/>
+                <w:szCs w:val="24"/>
+              </w:rPr>
+            </w:pPr>
+            <w:r>
+              <w:rPr>
+                <w:rFonts w:ascii="Arial Narrow" w:hAnsi="Arial Narrow"/>
+                <w:sz w:val="24"/>
+                <w:szCs w:val="24"/>
+              </w:rPr>
+              <w:t>57</w:t>
+            </w:r>
+          </w:p>
+          <w:p>
+            <w:pPr>
+              <w:spacing w:line="276" w:lineRule="auto"/>
+              <w:jc w:val="right"/>
+              <w:rPr>
+                <w:rFonts w:ascii="Arial Narrow" w:hAnsi="Arial Narrow"/>
+                <w:sz w:val="24"/>
+                <w:szCs w:val="24"/>
+              </w:rPr>
+            </w:pPr>
+            <w:r>
+              <w:rPr>
+                <w:rFonts w:ascii="Arial Narrow" w:hAnsi="Arial Narrow"/>
+                <w:sz w:val="24"/>
+                <w:szCs w:val="24"/>
+              </w:rPr>
+              <w:t>58</w:t>
+            </w:r>
+          </w:p>
+          <w:p>
+            <w:pPr>
+              <w:spacing w:line="276" w:lineRule="auto"/>
+              <w:jc w:val="right"/>
+              <w:rPr>
+                <w:rFonts w:ascii="Arial Narrow" w:hAnsi="Arial Narrow"/>
+                <w:sz w:val="24"/>
+                <w:szCs w:val="24"/>
+              </w:rPr>
+            </w:pPr>
+            <w:r>
+              <w:rPr>
+                <w:rFonts w:ascii="Arial Narrow" w:hAnsi="Arial Narrow"/>
+                <w:sz w:val="24"/>
+                <w:szCs w:val="24"/>
+              </w:rPr>
+              <w:t>59</w:t>
+            </w:r>
+          </w:p>
+          <w:p>
+            <w:pPr>
+              <w:spacing w:line="276" w:lineRule="auto"/>
+              <w:jc w:val="right"/>
+              <w:rPr>
+                <w:rFonts w:ascii="Arial Narrow" w:hAnsi="Arial Narrow"/>
+                <w:sz w:val="24"/>
+                <w:szCs w:val="24"/>
+              </w:rPr>
+            </w:pPr>
+            <w:r>
+              <w:rPr>
+                <w:rFonts w:ascii="Arial Narrow" w:hAnsi="Arial Narrow"/>
+                <w:sz w:val="24"/>
+                <w:szCs w:val="24"/>
+              </w:rPr>
+              <w:t>60</w:t>
+            </w:r>
+          </w:p>
+          <w:p>
+            <w:pPr>
+              <w:spacing w:line="276" w:lineRule="auto"/>
+              <w:jc w:val="right"/>
+              <w:rPr>
+                <w:rFonts w:ascii="Arial Narrow" w:hAnsi="Arial Narrow"/>
+                <w:sz w:val="24"/>
+                <w:szCs w:val="24"/>
+              </w:rPr>
+            </w:pPr>
+            <w:r>
+              <w:rPr>
+                <w:rFonts w:ascii="Arial Narrow" w:hAnsi="Arial Narrow"/>
+                <w:sz w:val="24"/>
+                <w:szCs w:val="24"/>
+              </w:rPr>
+              <w:t>61</w:t>
+            </w:r>
+          </w:p>
+          <w:p>
+            <w:pPr>
+              <w:spacing w:line="276" w:lineRule="auto"/>
+              <w:jc w:val="right"/>
+              <w:rPr>
+                <w:rFonts w:ascii="Arial Narrow" w:hAnsi="Arial Narrow"/>
+                <w:sz w:val="24"/>
+                <w:szCs w:val="24"/>
+              </w:rPr>
+            </w:pPr>
+            <w:r>
+              <w:rPr>
+                <w:rFonts w:ascii="Arial Narrow" w:hAnsi="Arial Narrow"/>
+                <w:sz w:val="24"/>
+                <w:szCs w:val="24"/>
+              </w:rPr>
+              <w:t>62</w:t>
+            </w:r>
+          </w:p>
+          <w:p>
+            <w:pPr>
+              <w:spacing w:line="276" w:lineRule="auto"/>
+              <w:jc w:val="right"/>
+              <w:rPr>
+                <w:rFonts w:ascii="Arial Narrow" w:hAnsi="Arial Narrow"/>
+                <w:sz w:val="24"/>
+                <w:szCs w:val="24"/>
+              </w:rPr>
+            </w:pPr>
+            <w:r>
+              <w:rPr>
+                <w:rFonts w:ascii="Arial Narrow" w:hAnsi="Arial Narrow"/>
+                <w:sz w:val="24"/>
+                <w:szCs w:val="24"/>
+              </w:rPr>
+              <w:t>63</w:t>
+            </w:r>
+          </w:p>
+          <w:p>
+            <w:pPr>
+              <w:spacing w:line="276" w:lineRule="auto"/>
+              <w:jc w:val="right"/>
+              <w:rPr>
+                <w:rFonts w:ascii="Arial Narrow" w:hAnsi="Arial Narrow"/>
+                <w:sz w:val="24"/>
+                <w:szCs w:val="24"/>
+              </w:rPr>
+            </w:pPr>
+            <w:r>
+              <w:rPr>
+                <w:rFonts w:ascii="Arial Narrow" w:hAnsi="Arial Narrow"/>
+                <w:sz w:val="24"/>
+                <w:szCs w:val="24"/>
+              </w:rPr>
+              <w:t>64</w:t>
+            </w:r>
+          </w:p>
+          <w:p>
+            <w:pPr>
+              <w:spacing w:line="276" w:lineRule="auto"/>
+              <w:jc w:val="right"/>
+              <w:rPr>
+                <w:rFonts w:ascii="Arial Narrow" w:hAnsi="Arial Narrow"/>
+                <w:sz w:val="24"/>
+                <w:szCs w:val="24"/>
+              </w:rPr>
+            </w:pPr>
+            <w:r>
+              <w:rPr>
+                <w:rFonts w:ascii="Arial Narrow" w:hAnsi="Arial Narrow"/>
+                <w:sz w:val="24"/>
+                <w:szCs w:val="24"/>
+              </w:rPr>
+              <w:t>65</w:t>
+            </w:r>
+          </w:p>
+          <w:p>
+            <w:pPr>
+              <w:spacing w:line="276" w:lineRule="auto"/>
+              <w:jc w:val="right"/>
+              <w:rPr>
+                <w:rFonts w:ascii="Arial Narrow" w:hAnsi="Arial Narrow"/>
+                <w:sz w:val="24"/>
+                <w:szCs w:val="24"/>
+              </w:rPr>
+            </w:pPr>
+            <w:r>
+              <w:rPr>
+                <w:rFonts w:ascii="Arial Narrow" w:hAnsi="Arial Narrow"/>
+                <w:sz w:val="24"/>
+                <w:szCs w:val="24"/>
+              </w:rPr>
+              <w:t>66</w:t>
+            </w:r>
+          </w:p>
+          <w:p>
+            <w:pPr>
+              <w:spacing w:line="276" w:lineRule="auto"/>
+              <w:jc w:val="right"/>
+              <w:rPr>
+                <w:rFonts w:ascii="Arial Narrow" w:hAnsi="Arial Narrow"/>
+                <w:sz w:val="24"/>
+                <w:szCs w:val="24"/>
+              </w:rPr>
+            </w:pPr>
+            <w:r>
+              <w:rPr>
+                <w:rFonts w:ascii="Arial Narrow" w:hAnsi="Arial Narrow"/>
+                <w:sz w:val="24"/>
+                <w:szCs w:val="24"/>
+              </w:rPr>
+              <w:t>67</w:t>
+            </w:r>
+          </w:p>
+          <w:p>
+            <w:pPr>
+              <w:spacing w:line="276" w:lineRule="auto"/>
+              <w:jc w:val="right"/>
+              <w:rPr>
+                <w:rFonts w:ascii="Arial Narrow" w:hAnsi="Arial Narrow"/>
+                <w:sz w:val="24"/>
+                <w:szCs w:val="24"/>
+              </w:rPr>
+            </w:pPr>
+            <w:r>
+              <w:rPr>
+                <w:rFonts w:ascii="Arial Narrow" w:hAnsi="Arial Narrow"/>
+                <w:sz w:val="24"/>
+                <w:szCs w:val="24"/>
+              </w:rPr>
+              <w:t>68</w:t>
+            </w:r>
+          </w:p>
+          <w:p>
+            <w:pPr>
+              <w:spacing w:line="276" w:lineRule="auto"/>
+              <w:jc w:val="right"/>
+              <w:rPr>
+                <w:rFonts w:ascii="Arial Narrow" w:hAnsi="Arial Narrow"/>
+                <w:sz w:val="24"/>
+                <w:szCs w:val="24"/>
+              </w:rPr>
+            </w:pPr>
+            <w:r>
+              <w:rPr>
+                <w:rFonts w:ascii="Arial Narrow" w:hAnsi="Arial Narrow"/>
+                <w:sz w:val="24"/>
+                <w:szCs w:val="24"/>
+              </w:rPr>
+              <w:t>69</w:t>
+            </w:r>
+          </w:p>
+          <w:p>
+            <w:pPr>
+              <w:spacing w:line="276" w:lineRule="auto"/>
+              <w:jc w:val="right"/>
+              <w:rPr>
+                <w:rFonts w:ascii="Arial Narrow" w:hAnsi="Arial Narrow"/>
+                <w:sz w:val="24"/>
+                <w:szCs w:val="24"/>
+              </w:rPr>
+            </w:pPr>
+            <w:r>
+              <w:rPr>
+                <w:rFonts w:ascii="Arial Narrow" w:hAnsi="Arial Narrow"/>
+                <w:sz w:val="24"/>
+                <w:szCs w:val="24"/>
+              </w:rPr>
+              <w:t>70</w:t>
+            </w:r>
+          </w:p>
+          <w:p>
+            <w:pPr>
+              <w:spacing w:line="276" w:lineRule="auto"/>
+              <w:jc w:val="right"/>
+              <w:rPr>
+                <w:rFonts w:ascii="Arial Narrow" w:hAnsi="Arial Narrow"/>
+                <w:sz w:val="24"/>
+                <w:szCs w:val="24"/>
+              </w:rPr>
+            </w:pPr>
+            <w:r>
+              <w:rPr>
+                <w:rFonts w:ascii="Arial Narrow" w:hAnsi="Arial Narrow"/>
+                <w:sz w:val="24"/>
+                <w:szCs w:val="24"/>
+              </w:rPr>
+              <w:t>71</w:t>
+            </w:r>
+          </w:p>
+          <w:p>
+            <w:pPr>
+              <w:spacing w:line="276" w:lineRule="auto"/>
+              <w:jc w:val="right"/>
+              <w:rPr>
+                <w:rFonts w:ascii="Arial Narrow" w:hAnsi="Arial Narrow"/>
+                <w:sz w:val="24"/>
+                <w:szCs w:val="24"/>
+              </w:rPr>
+            </w:pPr>
+            <w:r>
+              <w:rPr>
+                <w:rFonts w:ascii="Arial Narrow" w:hAnsi="Arial Narrow"/>
+                <w:sz w:val="24"/>
+                <w:szCs w:val="24"/>
+              </w:rPr>
+              <w:t>72</w:t>
+            </w:r>
+          </w:p>
+          <w:p>
+            <w:pPr>
+              <w:spacing w:line="276" w:lineRule="auto"/>
+              <w:jc w:val="right"/>
+              <w:rPr>
+                <w:rFonts w:ascii="Arial Narrow" w:hAnsi="Arial Narrow"/>
+                <w:sz w:val="24"/>
+                <w:szCs w:val="24"/>
+              </w:rPr>
+            </w:pPr>
+            <w:r>
+              <w:rPr>
+                <w:rFonts w:ascii="Arial Narrow" w:hAnsi="Arial Narrow"/>
+                <w:sz w:val="24"/>
+                <w:szCs w:val="24"/>
+              </w:rPr>
+              <w:t>73</w:t>
+            </w:r>
+          </w:p>
+          <w:p>
+            <w:pPr>
+              <w:spacing w:line="276" w:lineRule="auto"/>
+              <w:jc w:val="right"/>
+              <w:rPr>
+                <w:rFonts w:ascii="Arial Narrow" w:hAnsi="Arial Narrow"/>
+                <w:sz w:val="24"/>
+                <w:szCs w:val="24"/>
+              </w:rPr>
+            </w:pPr>
+            <w:r>
+              <w:rPr>
+                <w:rFonts w:ascii="Arial Narrow" w:hAnsi="Arial Narrow"/>
+                <w:sz w:val="24"/>
+                <w:szCs w:val="24"/>
+              </w:rPr>
+              <w:t>74</w:t>
+            </w:r>
+          </w:p>
+          <w:p>
+            <w:pPr>
+              <w:spacing w:line="276" w:lineRule="auto"/>
+              <w:jc w:val="right"/>
+              <w:rPr>
+                <w:rFonts w:ascii="Arial Narrow" w:hAnsi="Arial Narrow"/>
+                <w:sz w:val="24"/>
+                <w:szCs w:val="24"/>
+              </w:rPr>
+            </w:pPr>
+            <w:r>
+              <w:rPr>
+                <w:rFonts w:ascii="Arial Narrow" w:hAnsi="Arial Narrow"/>
+                <w:sz w:val="24"/>
+                <w:szCs w:val="24"/>
+              </w:rPr>
+              <w:t>75</w:t>
+            </w:r>
+          </w:p>
+          <w:p>
+            <w:pPr>
+              <w:spacing w:line="276" w:lineRule="auto"/>
+              <w:jc w:val="right"/>
+              <w:rPr>
+                <w:rFonts w:ascii="Arial Narrow" w:hAnsi="Arial Narrow"/>
+                <w:sz w:val="24"/>
+                <w:szCs w:val="24"/>
+              </w:rPr>
+            </w:pPr>
+            <w:r>
+              <w:rPr>
+                <w:rFonts w:ascii="Arial Narrow" w:hAnsi="Arial Narrow"/>
+                <w:sz w:val="24"/>
+                <w:szCs w:val="24"/>
+              </w:rPr>
+              <w:t>76</w:t>
+            </w:r>
+          </w:p>
+          <w:p>
+            <w:pPr>
+              <w:spacing w:line="276" w:lineRule="auto"/>
+              <w:jc w:val="right"/>
+              <w:rPr>
+                <w:rFonts w:ascii="Arial Narrow" w:hAnsi="Arial Narrow"/>
+                <w:sz w:val="24"/>
+                <w:szCs w:val="24"/>
+              </w:rPr>
+            </w:pPr>
+            <w:r>
+              <w:rPr>
+                <w:rFonts w:ascii="Arial Narrow" w:hAnsi="Arial Narrow"/>
+                <w:sz w:val="24"/>
+                <w:szCs w:val="24"/>
+              </w:rPr>
+              <w:t>77</w:t>
+            </w:r>
+          </w:p>
+          <w:p>
+            <w:pPr>
+              <w:spacing w:line="276" w:lineRule="auto"/>
+              <w:jc w:val="right"/>
+              <w:rPr>
+                <w:rFonts w:ascii="Arial Narrow" w:hAnsi="Arial Narrow"/>
+                <w:sz w:val="24"/>
+                <w:szCs w:val="24"/>
+              </w:rPr>
+            </w:pPr>
+            <w:r>
+              <w:rPr>
+                <w:rFonts w:ascii="Arial Narrow" w:hAnsi="Arial Narrow"/>
+                <w:sz w:val="24"/>
+                <w:szCs w:val="24"/>
+              </w:rPr>
+              <w:t>78</w:t>
+            </w:r>
+          </w:p>
+          <w:p>
+            <w:pPr>
+              <w:spacing w:line="276" w:lineRule="auto"/>
+              <w:jc w:val="right"/>
+              <w:rPr>
+                <w:rFonts w:ascii="Arial Narrow" w:hAnsi="Arial Narrow"/>
+                <w:sz w:val="24"/>
+                <w:szCs w:val="24"/>
+              </w:rPr>
+            </w:pPr>
+            <w:r>
+              <w:rPr>
+                <w:rFonts w:ascii="Arial Narrow" w:hAnsi="Arial Narrow"/>
+                <w:sz w:val="24"/>
+                <w:szCs w:val="24"/>
+              </w:rPr>
+              <w:t>79</w:t>
+            </w:r>
+          </w:p>
+          <w:p>
+            <w:pPr>
+              <w:spacing w:line="276" w:lineRule="auto"/>
+              <w:jc w:val="right"/>
+              <w:rPr>
+                <w:rFonts w:ascii="Arial Narrow" w:hAnsi="Arial Narrow"/>
+                <w:sz w:val="24"/>
+                <w:szCs w:val="24"/>
+              </w:rPr>
+            </w:pPr>
+            <w:r>
+              <w:rPr>
+                <w:rFonts w:ascii="Arial Narrow" w:hAnsi="Arial Narrow"/>
+                <w:sz w:val="24"/>
+                <w:szCs w:val="24"/>
+              </w:rPr>
+              <w:lastRenderedPageBreak/>
+              <w:t>80</w:t>
+            </w:r>
+          </w:p>
+          <w:p>
+            <w:pPr>
+              <w:spacing w:line="276" w:lineRule="auto"/>
+              <w:jc w:val="right"/>
+              <w:rPr>
+                <w:rFonts w:ascii="Arial Narrow" w:hAnsi="Arial Narrow"/>
+                <w:sz w:val="24"/>
+                <w:szCs w:val="24"/>
+              </w:rPr>
+            </w:pPr>
+            <w:r>
+              <w:rPr>
+                <w:rFonts w:ascii="Arial Narrow" w:hAnsi="Arial Narrow"/>
+                <w:sz w:val="24"/>
+                <w:szCs w:val="24"/>
+              </w:rPr>
+              <w:t>81</w:t>
+            </w:r>
+          </w:p>
+          <w:p>
+            <w:pPr>
+              <w:spacing w:line="276" w:lineRule="auto"/>
+              <w:jc w:val="right"/>
+              <w:rPr>
+                <w:rFonts w:ascii="Arial Narrow" w:hAnsi="Arial Narrow"/>
+                <w:sz w:val="24"/>
+                <w:szCs w:val="24"/>
+              </w:rPr>
+            </w:pPr>
+            <w:r>
+              <w:rPr>
+                <w:rFonts w:ascii="Arial Narrow" w:hAnsi="Arial Narrow"/>
+                <w:sz w:val="24"/>
+                <w:szCs w:val="24"/>
+              </w:rPr>
+              <w:t>82</w:t>
+            </w:r>
+          </w:p>
+          <w:p>
+            <w:pPr>
+              <w:spacing w:line="276" w:lineRule="auto"/>
+              <w:jc w:val="right"/>
+              <w:rPr>
+                <w:rFonts w:ascii="Arial Narrow" w:hAnsi="Arial Narrow"/>
+                <w:sz w:val="24"/>
+                <w:szCs w:val="24"/>
+              </w:rPr>
+            </w:pPr>
+            <w:r>
+              <w:rPr>
+                <w:rFonts w:ascii="Arial Narrow" w:hAnsi="Arial Narrow"/>
+                <w:sz w:val="24"/>
+                <w:szCs w:val="24"/>
+              </w:rPr>
+              <w:t>83</w:t>
+            </w:r>
+          </w:p>
+          <w:p>
+            <w:pPr>
+              <w:spacing w:line="276" w:lineRule="auto"/>
+              <w:jc w:val="right"/>
+              <w:rPr>
+                <w:rFonts w:ascii="Arial Narrow" w:hAnsi="Arial Narrow"/>
+                <w:sz w:val="24"/>
+                <w:szCs w:val="24"/>
+              </w:rPr>
+            </w:pPr>
+            <w:r>
+              <w:rPr>
+                <w:rFonts w:ascii="Arial Narrow" w:hAnsi="Arial Narrow"/>
+                <w:sz w:val="24"/>
+                <w:szCs w:val="24"/>
+              </w:rPr>
+              <w:t>84</w:t>
+            </w:r>
+          </w:p>
+          <w:p>
+            <w:pPr>
+              <w:spacing w:line="276" w:lineRule="auto"/>
+              <w:jc w:val="right"/>
+              <w:rPr>
+                <w:rFonts w:ascii="Arial Narrow" w:hAnsi="Arial Narrow"/>
+                <w:sz w:val="24"/>
+                <w:szCs w:val="24"/>
+              </w:rPr>
+            </w:pPr>
+            <w:r>
+              <w:rPr>
+                <w:rFonts w:ascii="Arial Narrow" w:hAnsi="Arial Narrow"/>
+                <w:sz w:val="24"/>
+                <w:szCs w:val="24"/>
+              </w:rPr>
+              <w:t>85</w:t>
+            </w:r>
+          </w:p>
+          <w:p>
+            <w:pPr>
+              <w:spacing w:line="276" w:lineRule="auto"/>
+              <w:jc w:val="right"/>
+              <w:rPr>
+                <w:rFonts w:ascii="Arial Narrow" w:hAnsi="Arial Narrow"/>
+                <w:sz w:val="24"/>
+                <w:szCs w:val="24"/>
+              </w:rPr>
+            </w:pPr>
+            <w:r>
+              <w:rPr>
+                <w:rFonts w:ascii="Arial Narrow" w:hAnsi="Arial Narrow"/>
+                <w:sz w:val="24"/>
+                <w:szCs w:val="24"/>
+              </w:rPr>
+              <w:t>86</w:t>
+            </w:r>
+          </w:p>
+          <w:p>
+            <w:pPr>
+              <w:spacing w:line="276" w:lineRule="auto"/>
+              <w:rPr>
+                <w:rFonts w:ascii="Arial Narrow" w:hAnsi="Arial Narrow"/>
+                <w:sz w:val="24"/>
+                <w:szCs w:val="24"/>
+              </w:rPr>
+            </w:pPr>
+          </w:p>
+        </w:tc>
+        <w:tc>
+          <w:tcPr>
+            <w:tcW w:w="8223" w:type="dxa"/>
+          </w:tcPr>
+          <w:p>
+            <w:pPr>
+              <w:spacing w:line="276" w:lineRule="auto"/>
+              <w:jc w:val="both"/>
+              <w:rPr>
+                <w:rFonts w:ascii="Arial Narrow" w:hAnsi="Arial Narrow"/>
+                <w:sz w:val="24"/>
+                <w:szCs w:val="24"/>
+              </w:rPr>
+            </w:pPr>
+          </w:p>
+          <w:p>
+            <w:pPr>
+              <w:spacing w:after="0" w:line="276" w:lineRule="auto"/>
+              <w:jc w:val="both"/>
+              <w:rPr>
+                <w:rFonts w:ascii="Arial Narrow" w:hAnsi="Arial Narrow"/>
+                <w:sz w:val="24"/>
+                <w:szCs w:val="24"/>
+                <w:lang w:val="en-US"/>
+              </w:rPr>
+            </w:pPr>
+            <w:r>
+              <w:rPr>
+                <w:rFonts w:ascii="Arial Narrow" w:hAnsi="Arial Narrow"/>
+                <w:sz w:val="24"/>
+                <w:szCs w:val="24"/>
+                <w:lang w:val="en-US"/>
+              </w:rPr>
+              <w:t>clients = 'pablo,ricardo,'</w:t>
+            </w:r>
+          </w:p>
+          <w:p>
+            <w:pPr>
+              <w:spacing w:after="0" w:line="276" w:lineRule="auto"/>
+              <w:jc w:val="both"/>
+              <w:rPr>
+                <w:rFonts w:ascii="Arial Narrow" w:hAnsi="Arial Narrow"/>
+                <w:sz w:val="24"/>
+                <w:szCs w:val="24"/>
+                <w:lang w:val="en-US"/>
+              </w:rPr>
+            </w:pPr>
+          </w:p>
+          <w:p>
+            <w:pPr>
+              <w:spacing w:after="0" w:line="276" w:lineRule="auto"/>
+              <w:jc w:val="both"/>
+              <w:rPr>
+                <w:rFonts w:ascii="Arial Narrow" w:hAnsi="Arial Narrow"/>
+                <w:sz w:val="24"/>
+                <w:szCs w:val="24"/>
+                <w:lang w:val="en-US"/>
+              </w:rPr>
+            </w:pPr>
+            <w:r>
+              <w:rPr>
+                <w:rFonts w:ascii="Arial Narrow" w:hAnsi="Arial Narrow"/>
+                <w:sz w:val="24"/>
+                <w:szCs w:val="24"/>
+                <w:lang w:val="en-US"/>
+              </w:rPr>
+              <w:t>def create_client(client_name):</w:t>
+            </w:r>
+          </w:p>
+          <w:p>
+            <w:pPr>
+              <w:spacing w:after="0" w:line="276" w:lineRule="auto"/>
+              <w:jc w:val="both"/>
+              <w:rPr>
+                <w:rFonts w:ascii="Arial Narrow" w:hAnsi="Arial Narrow"/>
+                <w:sz w:val="24"/>
+                <w:szCs w:val="24"/>
+                <w:lang w:val="en-US"/>
+              </w:rPr>
+            </w:pPr>
+            <w:r>
+              <w:rPr>
+                <w:rFonts w:ascii="Arial Narrow" w:hAnsi="Arial Narrow"/>
+                <w:sz w:val="24"/>
+                <w:szCs w:val="24"/>
+                <w:lang w:val="en-US"/>
+              </w:rPr>
+              <w:t xml:space="preserve">    global clients</w:t>
+            </w:r>
+          </w:p>
+          <w:p>
+            <w:pPr>
+              <w:spacing w:after="0" w:line="276" w:lineRule="auto"/>
+              <w:jc w:val="both"/>
+              <w:rPr>
+                <w:rFonts w:ascii="Arial Narrow" w:hAnsi="Arial Narrow"/>
+                <w:sz w:val="24"/>
+                <w:szCs w:val="24"/>
+                <w:lang w:val="en-US"/>
+              </w:rPr>
+            </w:pPr>
+          </w:p>
+          <w:p>
+            <w:pPr>
+              <w:spacing w:after="0" w:line="276" w:lineRule="auto"/>
+              <w:jc w:val="both"/>
+              <w:rPr>
+                <w:rFonts w:ascii="Arial Narrow" w:hAnsi="Arial Narrow"/>
+                <w:sz w:val="24"/>
+                <w:szCs w:val="24"/>
+                <w:lang w:val="en-US"/>
+              </w:rPr>
+            </w:pPr>
+            <w:r>
+              <w:rPr>
+                <w:rFonts w:ascii="Arial Narrow" w:hAnsi="Arial Narrow"/>
+                <w:sz w:val="24"/>
+                <w:szCs w:val="24"/>
+                <w:lang w:val="en-US"/>
+              </w:rPr>
+              <w:t xml:space="preserve">    if client_name not in clients:</w:t>
+            </w:r>
+          </w:p>
+          <w:p>
+            <w:pPr>
+              <w:spacing w:after="0" w:line="276" w:lineRule="auto"/>
+              <w:jc w:val="both"/>
+              <w:rPr>
+                <w:rFonts w:ascii="Arial Narrow" w:hAnsi="Arial Narrow"/>
+                <w:sz w:val="24"/>
+                <w:szCs w:val="24"/>
+                <w:lang w:val="en-US"/>
+              </w:rPr>
+            </w:pPr>
+            <w:r>
+              <w:rPr>
+                <w:rFonts w:ascii="Arial Narrow" w:hAnsi="Arial Narrow"/>
+                <w:sz w:val="24"/>
+                <w:szCs w:val="24"/>
+                <w:lang w:val="en-US"/>
+              </w:rPr>
+              <w:t xml:space="preserve">        </w:t>
+            </w:r>
+            <w:r>
+              <w:rPr>
+                <w:rFonts w:ascii="Arial Narrow" w:hAnsi="Arial Narrow"/>
+                <w:sz w:val="24"/>
+                <w:szCs w:val="24"/>
+                <w:lang w:val="en-US"/>
+              </w:rPr>
+              <w:t>clients += client_name</w:t>
+            </w:r>
+          </w:p>
+          <w:p>
+            <w:pPr>
+              <w:spacing w:after="0" w:line="276" w:lineRule="auto"/>
+              <w:jc w:val="both"/>
+              <w:rPr>
+                <w:rFonts w:ascii="Arial Narrow" w:hAnsi="Arial Narrow"/>
+                <w:sz w:val="24"/>
+                <w:szCs w:val="24"/>
+                <w:lang w:val="en-US"/>
+              </w:rPr>
+            </w:pPr>
+            <w:r>
+              <w:rPr>
+                <w:rFonts w:ascii="Arial Narrow" w:hAnsi="Arial Narrow"/>
+                <w:sz w:val="24"/>
+                <w:szCs w:val="24"/>
+                <w:lang w:val="en-US"/>
+              </w:rPr>
+              <w:t xml:space="preserve">        _add_comma()</w:t>
+            </w:r>
+          </w:p>
+          <w:p>
+            <w:pPr>
+              <w:spacing w:after="0" w:line="276" w:lineRule="auto"/>
+              <w:jc w:val="both"/>
+              <w:rPr>
+                <w:rFonts w:ascii="Arial Narrow" w:hAnsi="Arial Narrow"/>
+                <w:sz w:val="24"/>
+                <w:szCs w:val="24"/>
+                <w:lang w:val="en-US"/>
+              </w:rPr>
+            </w:pPr>
+            <w:r>
+              <w:rPr>
+                <w:rFonts w:ascii="Arial Narrow" w:hAnsi="Arial Narrow"/>
+                <w:sz w:val="24"/>
+                <w:szCs w:val="24"/>
+                <w:lang w:val="en-US"/>
+              </w:rPr>
+              <w:t xml:space="preserve">    else:</w:t>
+            </w:r>
+          </w:p>
+          <w:p>
+            <w:pPr>
+              <w:spacing w:after="0" w:line="276" w:lineRule="auto"/>
+              <w:jc w:val="both"/>
+              <w:rPr>
+                <w:rFonts w:ascii="Arial Narrow" w:hAnsi="Arial Narrow"/>
+                <w:sz w:val="24"/>
+                <w:szCs w:val="24"/>
+                <w:lang w:val="en-US"/>
+              </w:rPr>
+            </w:pPr>
+            <w:r>
+              <w:rPr>
+                <w:rFonts w:ascii="Arial Narrow" w:hAnsi="Arial Narrow"/>
+                <w:sz w:val="24"/>
+                <w:szCs w:val="24"/>
+                <w:lang w:val="en-US"/>
+              </w:rPr>
+              <w:t xml:space="preserve">        print('Client already is in the client\'s list')</w:t>
+            </w:r>
+          </w:p>
+          <w:p>
+            <w:pPr>
+              <w:spacing w:after="0" w:line="276" w:lineRule="auto"/>
+              <w:jc w:val="both"/>
+              <w:rPr>
+                <w:rFonts w:ascii="Arial Narrow" w:hAnsi="Arial Narrow"/>
+                <w:sz w:val="24"/>
+                <w:szCs w:val="24"/>
+                <w:lang w:val="en-US"/>
+              </w:rPr>
+            </w:pPr>
+            <w:r>
+              <w:rPr>
+                <w:rFonts w:ascii="Arial Narrow" w:hAnsi="Arial Narrow"/>
+                <w:sz w:val="24"/>
+                <w:szCs w:val="24"/>
+                <w:lang w:val="en-US"/>
+              </w:rPr>
+              <w:t xml:space="preserve">        </w:t>
+            </w:r>
+          </w:p>
+          <w:p>
+            <w:pPr>
+              <w:spacing w:after="0" w:line="276" w:lineRule="auto"/>
+              <w:jc w:val="both"/>
+              <w:rPr>
+                <w:rFonts w:ascii="Arial Narrow" w:hAnsi="Arial Narrow"/>
+                <w:sz w:val="24"/>
+                <w:szCs w:val="24"/>
+                <w:lang w:val="en-US"/>
+              </w:rPr>
+            </w:pPr>
+          </w:p>
+          <w:p>
+            <w:pPr>
+              <w:spacing w:after="0" w:line="276" w:lineRule="auto"/>
+              <w:jc w:val="both"/>
+              <w:rPr>
+                <w:rFonts w:ascii="Arial Narrow" w:hAnsi="Arial Narrow"/>
+                <w:sz w:val="24"/>
+                <w:szCs w:val="24"/>
+                <w:lang w:val="en-US"/>
+              </w:rPr>
+            </w:pPr>
+            <w:r>
+              <w:rPr>
+                <w:rFonts w:ascii="Arial Narrow" w:hAnsi="Arial Narrow"/>
+                <w:sz w:val="24"/>
+                <w:szCs w:val="24"/>
+                <w:lang w:val="en-US"/>
+              </w:rPr>
+              <w:t>def list_clients():</w:t>
+            </w:r>
+          </w:p>
+          <w:p>
+            <w:pPr>
+              <w:spacing w:after="0" w:line="276" w:lineRule="auto"/>
+              <w:jc w:val="both"/>
+              <w:rPr>
+                <w:rFonts w:ascii="Arial Narrow" w:hAnsi="Arial Narrow"/>
+                <w:sz w:val="24"/>
+                <w:szCs w:val="24"/>
+                <w:lang w:val="en-US"/>
+              </w:rPr>
+            </w:pPr>
+            <w:r>
+              <w:rPr>
+                <w:rFonts w:ascii="Arial Narrow" w:hAnsi="Arial Narrow"/>
+                <w:sz w:val="24"/>
+                <w:szCs w:val="24"/>
+                <w:lang w:val="en-US"/>
+              </w:rPr>
+              <w:t xml:space="preserve">    global clients</w:t>
+            </w:r>
+          </w:p>
+          <w:p>
+            <w:pPr>
+              <w:spacing w:after="0" w:line="276" w:lineRule="auto"/>
+              <w:jc w:val="both"/>
+              <w:rPr>
+                <w:rFonts w:ascii="Arial Narrow" w:hAnsi="Arial Narrow"/>
+                <w:sz w:val="24"/>
+                <w:szCs w:val="24"/>
+                <w:lang w:val="en-US"/>
+              </w:rPr>
+            </w:pPr>
+          </w:p>
+          <w:p>
+            <w:pPr>
+              <w:spacing w:after="0" w:line="276" w:lineRule="auto"/>
+              <w:jc w:val="both"/>
+              <w:rPr>
+                <w:rFonts w:ascii="Arial Narrow" w:hAnsi="Arial Narrow"/>
+                <w:sz w:val="24"/>
+                <w:szCs w:val="24"/>
+                <w:lang w:val="en-US"/>
+              </w:rPr>
+            </w:pPr>
+            <w:r>
+              <w:rPr>
+                <w:rFonts w:ascii="Arial Narrow" w:hAnsi="Arial Narrow"/>
+                <w:sz w:val="24"/>
+                <w:szCs w:val="24"/>
+                <w:lang w:val="en-US"/>
+              </w:rPr>
+              <w:t xml:space="preserve">    print(clients)</w:t>
+            </w:r>
+          </w:p>
+          <w:p>
+            <w:pPr>
+              <w:spacing w:after="0" w:line="276" w:lineRule="auto"/>
+              <w:jc w:val="both"/>
+              <w:rPr>
+                <w:rFonts w:ascii="Arial Narrow" w:hAnsi="Arial Narrow"/>
+                <w:sz w:val="24"/>
+                <w:szCs w:val="24"/>
+                <w:lang w:val="en-US"/>
+              </w:rPr>
+            </w:pPr>
+          </w:p>
+          <w:p>
+            <w:pPr>
+              <w:spacing w:after="0" w:line="276" w:lineRule="auto"/>
+              <w:jc w:val="both"/>
+              <w:rPr>
+                <w:rFonts w:ascii="Arial Narrow" w:hAnsi="Arial Narrow"/>
+                <w:sz w:val="24"/>
+                <w:szCs w:val="24"/>
+                <w:lang w:val="en-US"/>
+              </w:rPr>
+            </w:pPr>
+          </w:p>
+          <w:p>
+            <w:pPr>
+              <w:spacing w:after="0" w:line="276" w:lineRule="auto"/>
+              <w:jc w:val="both"/>
+              <w:rPr>
+                <w:rFonts w:ascii="Arial Narrow" w:hAnsi="Arial Narrow"/>
+                <w:sz w:val="24"/>
+                <w:szCs w:val="24"/>
+                <w:lang w:val="en-US"/>
+              </w:rPr>
+            </w:pPr>
+            <w:r>
+              <w:rPr>
+                <w:rFonts w:ascii="Arial Narrow" w:hAnsi="Arial Narrow"/>
+                <w:sz w:val="24"/>
+                <w:szCs w:val="24"/>
+                <w:lang w:val="en-US"/>
+              </w:rPr>
+              <w:t>def update_client(client_name, update_client_name):</w:t>
+            </w:r>
+          </w:p>
+          <w:p>
+            <w:pPr>
+              <w:spacing w:after="0" w:line="276" w:lineRule="auto"/>
+              <w:jc w:val="both"/>
+              <w:rPr>
+                <w:rFonts w:ascii="Arial Narrow" w:hAnsi="Arial Narrow"/>
+                <w:sz w:val="24"/>
+                <w:szCs w:val="24"/>
+                <w:lang w:val="en-US"/>
+              </w:rPr>
+            </w:pPr>
+            <w:r>
+              <w:rPr>
+                <w:rFonts w:ascii="Arial Narrow" w:hAnsi="Arial Narrow"/>
+                <w:sz w:val="24"/>
+                <w:szCs w:val="24"/>
+                <w:lang w:val="en-US"/>
+              </w:rPr>
+              <w:t xml:space="preserve">    global clients</w:t>
+            </w:r>
+          </w:p>
+          <w:p>
+            <w:pPr>
+              <w:spacing w:after="0" w:line="276" w:lineRule="auto"/>
+              <w:jc w:val="both"/>
+              <w:rPr>
+                <w:rFonts w:ascii="Arial Narrow" w:hAnsi="Arial Narrow"/>
+                <w:sz w:val="24"/>
+                <w:szCs w:val="24"/>
+                <w:lang w:val="en-US"/>
+              </w:rPr>
+            </w:pPr>
+          </w:p>
+          <w:p>
+            <w:pPr>
+              <w:spacing w:after="0" w:line="276" w:lineRule="auto"/>
+              <w:jc w:val="both"/>
+              <w:rPr>
+                <w:rFonts w:ascii="Arial Narrow" w:hAnsi="Arial Narrow"/>
+                <w:sz w:val="24"/>
+                <w:szCs w:val="24"/>
+                <w:lang w:val="en-US"/>
+              </w:rPr>
+            </w:pPr>
+            <w:r>
+              <w:rPr>
+                <w:rFonts w:ascii="Arial Narrow" w:hAnsi="Arial Narrow"/>
+                <w:sz w:val="24"/>
+                <w:szCs w:val="24"/>
+                <w:lang w:val="en-US"/>
+              </w:rPr>
+              <w:t xml:space="preserve">    if client_name in clients:</w:t>
+            </w:r>
+          </w:p>
+          <w:p>
+            <w:pPr>
+              <w:spacing w:after="0" w:line="276" w:lineRule="auto"/>
+              <w:jc w:val="both"/>
+              <w:rPr>
+                <w:rFonts w:ascii="Arial Narrow" w:hAnsi="Arial Narrow"/>
+                <w:sz w:val="24"/>
+                <w:szCs w:val="24"/>
+                <w:lang w:val="en-US"/>
+              </w:rPr>
+            </w:pPr>
+            <w:r>
+              <w:rPr>
+                <w:rFonts w:ascii="Arial Narrow" w:hAnsi="Arial Narrow"/>
+                <w:sz w:val="24"/>
+                <w:szCs w:val="24"/>
+                <w:lang w:val="en-US"/>
+              </w:rPr>
+              <w:t xml:space="preserve">        clients = clients.replace(client_name + ',', update_client_name + ',')</w:t>
+            </w:r>
+          </w:p>
+          <w:p>
+            <w:pPr>
+              <w:spacing w:after="0" w:line="276" w:lineRule="auto"/>
+              <w:jc w:val="both"/>
+              <w:rPr>
+                <w:rFonts w:ascii="Arial Narrow" w:hAnsi="Arial Narrow"/>
+                <w:sz w:val="24"/>
+                <w:szCs w:val="24"/>
+                <w:lang w:val="en-US"/>
+              </w:rPr>
+            </w:pPr>
+            <w:r>
+              <w:rPr>
+                <w:rFonts w:ascii="Arial Narrow" w:hAnsi="Arial Narrow"/>
+                <w:sz w:val="24"/>
+                <w:szCs w:val="24"/>
+                <w:lang w:val="en-US"/>
+              </w:rPr>
+              <w:t xml:space="preserve">    else:</w:t>
+            </w:r>
+          </w:p>
+          <w:p>
+            <w:pPr>
+              <w:spacing w:after="0" w:line="276" w:lineRule="auto"/>
+              <w:jc w:val="both"/>
+              <w:rPr>
+                <w:rFonts w:ascii="Arial Narrow" w:hAnsi="Arial Narrow"/>
+                <w:sz w:val="24"/>
+                <w:szCs w:val="24"/>
+                <w:lang w:val="en-US"/>
+              </w:rPr>
+            </w:pPr>
+            <w:r>
+              <w:rPr>
+                <w:rFonts w:ascii="Arial Narrow" w:hAnsi="Arial Narrow"/>
+                <w:sz w:val="24"/>
+                <w:szCs w:val="24"/>
+                <w:lang w:val="en-US"/>
+              </w:rPr>
+              <w:t xml:space="preserve">        print()</w:t>
+            </w:r>
+          </w:p>
+          <w:p>
+            <w:pPr>
+              <w:spacing w:after="0" w:line="276" w:lineRule="auto"/>
+              <w:jc w:val="both"/>
+              <w:rPr>
+                <w:rFonts w:ascii="Arial Narrow" w:hAnsi="Arial Narrow"/>
+                <w:sz w:val="24"/>
+                <w:szCs w:val="24"/>
+                <w:lang w:val="en-US"/>
+              </w:rPr>
+            </w:pPr>
+            <w:r>
+              <w:rPr>
+                <w:rFonts w:ascii="Arial Narrow" w:hAnsi="Arial Narrow"/>
+                <w:sz w:val="24"/>
+                <w:szCs w:val="24"/>
+                <w:lang w:val="en-US"/>
+              </w:rPr>
+              <w:t xml:space="preserve">        print('Client is not in client\'s list')</w:t>
+            </w:r>
+          </w:p>
+          <w:p>
+            <w:pPr>
+              <w:spacing w:after="0" w:line="276" w:lineRule="auto"/>
+              <w:jc w:val="both"/>
+              <w:rPr>
+                <w:rFonts w:ascii="Arial Narrow" w:hAnsi="Arial Narrow"/>
+                <w:sz w:val="24"/>
+                <w:szCs w:val="24"/>
+                <w:lang w:val="en-US"/>
+              </w:rPr>
+            </w:pPr>
+          </w:p>
+          <w:p>
+            <w:pPr>
+              <w:spacing w:after="0" w:line="276" w:lineRule="auto"/>
+              <w:jc w:val="both"/>
+              <w:rPr>
+                <w:rFonts w:ascii="Arial Narrow" w:hAnsi="Arial Narrow"/>
+                <w:sz w:val="24"/>
+                <w:szCs w:val="24"/>
+                <w:lang w:val="en-US"/>
+              </w:rPr>
+            </w:pPr>
+          </w:p>
+          <w:p>
+            <w:pPr>
+              <w:spacing w:after="0" w:line="276" w:lineRule="auto"/>
+              <w:jc w:val="both"/>
+              <w:rPr>
+                <w:rFonts w:ascii="Arial Narrow" w:hAnsi="Arial Narrow"/>
+                <w:sz w:val="24"/>
+                <w:szCs w:val="24"/>
+                <w:lang w:val="en-US"/>
+              </w:rPr>
+            </w:pPr>
+            <w:r>
+              <w:rPr>
+                <w:rFonts w:ascii="Arial Narrow" w:hAnsi="Arial Narrow"/>
+                <w:sz w:val="24"/>
+                <w:szCs w:val="24"/>
+                <w:lang w:val="en-US"/>
+              </w:rPr>
+              <w:t>def delete_client(client_name):</w:t>
+            </w:r>
+          </w:p>
+          <w:p>
+            <w:pPr>
+              <w:spacing w:after="0" w:line="276" w:lineRule="auto"/>
+              <w:jc w:val="both"/>
+              <w:rPr>
+                <w:rFonts w:ascii="Arial Narrow" w:hAnsi="Arial Narrow"/>
+                <w:sz w:val="24"/>
+                <w:szCs w:val="24"/>
+                <w:lang w:val="en-US"/>
+              </w:rPr>
+            </w:pPr>
+            <w:r>
+              <w:rPr>
+                <w:rFonts w:ascii="Arial Narrow" w:hAnsi="Arial Narrow"/>
+                <w:sz w:val="24"/>
+                <w:szCs w:val="24"/>
+                <w:lang w:val="en-US"/>
+              </w:rPr>
+              <w:t xml:space="preserve">    global clients</w:t>
+            </w:r>
+          </w:p>
+          <w:p>
+            <w:pPr>
+              <w:spacing w:after="0" w:line="276" w:lineRule="auto"/>
+              <w:jc w:val="both"/>
+              <w:rPr>
+                <w:rFonts w:ascii="Arial Narrow" w:hAnsi="Arial Narrow"/>
+                <w:sz w:val="24"/>
+                <w:szCs w:val="24"/>
+                <w:lang w:val="en-US"/>
+              </w:rPr>
+            </w:pPr>
+          </w:p>
+          <w:p>
+            <w:pPr>
+              <w:spacing w:after="0" w:line="276" w:lineRule="auto"/>
+              <w:jc w:val="both"/>
+              <w:rPr>
+                <w:rFonts w:ascii="Arial Narrow" w:hAnsi="Arial Narrow"/>
+                <w:sz w:val="24"/>
+                <w:szCs w:val="24"/>
+                <w:lang w:val="en-US"/>
+              </w:rPr>
+            </w:pPr>
+            <w:r>
+              <w:rPr>
+                <w:rFonts w:ascii="Arial Narrow" w:hAnsi="Arial Narrow"/>
+                <w:sz w:val="24"/>
+                <w:szCs w:val="24"/>
+                <w:lang w:val="en-US"/>
+              </w:rPr>
+              <w:t xml:space="preserve">    if client_name in clients:</w:t>
+            </w:r>
+          </w:p>
+          <w:p>
+            <w:pPr>
+              <w:spacing w:after="0" w:line="276" w:lineRule="auto"/>
+              <w:jc w:val="both"/>
+              <w:rPr>
+                <w:rFonts w:ascii="Arial Narrow" w:hAnsi="Arial Narrow"/>
+                <w:sz w:val="24"/>
+                <w:szCs w:val="24"/>
+                <w:lang w:val="en-US"/>
+              </w:rPr>
+            </w:pPr>
+            <w:r>
+              <w:rPr>
+                <w:rFonts w:ascii="Arial Narrow" w:hAnsi="Arial Narrow"/>
+                <w:sz w:val="24"/>
+                <w:szCs w:val="24"/>
+                <w:lang w:val="en-US"/>
+              </w:rPr>
+              <w:t xml:space="preserve">        clients = clients.replace(client_name + ',', '')</w:t>
+            </w:r>
+          </w:p>
+          <w:p>
+            <w:pPr>
+              <w:spacing w:after="0" w:line="276" w:lineRule="auto"/>
+              <w:jc w:val="both"/>
+              <w:rPr>
+                <w:rFonts w:ascii="Arial Narrow" w:hAnsi="Arial Narrow"/>
+                <w:sz w:val="24"/>
+                <w:szCs w:val="24"/>
+                <w:lang w:val="en-US"/>
+              </w:rPr>
+            </w:pPr>
+            <w:r>
+              <w:rPr>
+                <w:rFonts w:ascii="Arial Narrow" w:hAnsi="Arial Narrow"/>
+                <w:sz w:val="24"/>
+                <w:szCs w:val="24"/>
+                <w:lang w:val="en-US"/>
+              </w:rPr>
+              <w:t xml:space="preserve">    else:</w:t>
+            </w:r>
+          </w:p>
+          <w:p>
+            <w:pPr>
+              <w:spacing w:after="0" w:line="276" w:lineRule="auto"/>
+              <w:jc w:val="both"/>
+              <w:rPr>
+                <w:rFonts w:ascii="Arial Narrow" w:hAnsi="Arial Narrow"/>
+                <w:sz w:val="24"/>
+                <w:szCs w:val="24"/>
+                <w:lang w:val="en-US"/>
+              </w:rPr>
+            </w:pPr>
+            <w:r>
+              <w:rPr>
+                <w:rFonts w:ascii="Arial Narrow" w:hAnsi="Arial Narrow"/>
+                <w:sz w:val="24"/>
+                <w:szCs w:val="24"/>
+                <w:lang w:val="en-US"/>
+              </w:rPr>
+              <w:t xml:space="preserve">        print()</w:t>
+            </w:r>
+          </w:p>
+          <w:p>
+            <w:pPr>
+              <w:spacing w:after="0" w:line="276" w:lineRule="auto"/>
+              <w:jc w:val="both"/>
+              <w:rPr>
+                <w:rFonts w:ascii="Arial Narrow" w:hAnsi="Arial Narrow"/>
+                <w:sz w:val="24"/>
+                <w:szCs w:val="24"/>
+                <w:lang w:val="en-US"/>
+              </w:rPr>
+            </w:pPr>
+            <w:r>
+              <w:rPr>
+                <w:rFonts w:ascii="Arial Narrow" w:hAnsi="Arial Narrow"/>
+                <w:sz w:val="24"/>
+                <w:szCs w:val="24"/>
+                <w:lang w:val="en-US"/>
+              </w:rPr>
+              <w:t xml:space="preserve">        print('Client is not in client\'s list')</w:t>
+            </w:r>
+          </w:p>
+          <w:p>
+            <w:pPr>
+              <w:spacing w:after="0" w:line="276" w:lineRule="auto"/>
+              <w:jc w:val="both"/>
+              <w:rPr>
+                <w:rFonts w:ascii="Arial Narrow" w:hAnsi="Arial Narrow"/>
+                <w:sz w:val="24"/>
+                <w:szCs w:val="24"/>
+                <w:lang w:val="en-US"/>
+              </w:rPr>
+            </w:pPr>
+          </w:p>
+          <w:p>
+            <w:pPr>
+              <w:spacing w:after="0" w:line="276" w:lineRule="auto"/>
+              <w:jc w:val="both"/>
+              <w:rPr>
+                <w:rFonts w:ascii="Arial Narrow" w:hAnsi="Arial Narrow"/>
+                <w:sz w:val="24"/>
+                <w:szCs w:val="24"/>
+                <w:lang w:val="en-US"/>
+              </w:rPr>
+            </w:pPr>
+          </w:p>
+          <w:p>
+            <w:pPr>
+              <w:spacing w:after="0" w:line="276" w:lineRule="auto"/>
+              <w:jc w:val="both"/>
+              <w:rPr>
+                <w:rFonts w:ascii="Arial Narrow" w:hAnsi="Arial Narrow"/>
+                <w:sz w:val="24"/>
+                <w:szCs w:val="24"/>
+                <w:lang w:val="en-US"/>
+              </w:rPr>
+            </w:pPr>
+            <w:r>
+              <w:rPr>
+                <w:rFonts w:ascii="Arial Narrow" w:hAnsi="Arial Narrow"/>
+                <w:sz w:val="24"/>
+                <w:szCs w:val="24"/>
+                <w:lang w:val="en-US"/>
+              </w:rPr>
+              <w:t>def _add_comma():</w:t>
+            </w:r>
+          </w:p>
+          <w:p>
+            <w:pPr>
+              <w:spacing w:after="0" w:line="276" w:lineRule="auto"/>
+              <w:jc w:val="both"/>
+              <w:rPr>
+                <w:rFonts w:ascii="Arial Narrow" w:hAnsi="Arial Narrow"/>
+                <w:sz w:val="24"/>
+                <w:szCs w:val="24"/>
+                <w:lang w:val="en-US"/>
+              </w:rPr>
+            </w:pPr>
+            <w:r>
+              <w:rPr>
+                <w:rFonts w:ascii="Arial Narrow" w:hAnsi="Arial Narrow"/>
+                <w:sz w:val="24"/>
+                <w:szCs w:val="24"/>
+                <w:lang w:val="en-US"/>
+              </w:rPr>
+              <w:lastRenderedPageBreak/>
+              <w:t xml:space="preserve">    global clients</w:t>
+            </w:r>
+          </w:p>
+          <w:p>
+            <w:pPr>
+              <w:spacing w:after="0" w:line="276" w:lineRule="auto"/>
+              <w:jc w:val="both"/>
+              <w:rPr>
+                <w:rFonts w:ascii="Arial Narrow" w:hAnsi="Arial Narrow"/>
+                <w:sz w:val="24"/>
+                <w:szCs w:val="24"/>
+                <w:lang w:val="en-US"/>
+              </w:rPr>
+            </w:pPr>
+          </w:p>
+          <w:p>
+            <w:pPr>
+              <w:spacing w:after="0" w:line="276" w:lineRule="auto"/>
+              <w:jc w:val="both"/>
+              <w:rPr>
+                <w:rFonts w:ascii="Arial Narrow" w:hAnsi="Arial Narrow"/>
+                <w:sz w:val="24"/>
+                <w:szCs w:val="24"/>
+                <w:lang w:val="en-US"/>
+              </w:rPr>
+            </w:pPr>
+            <w:r>
+              <w:rPr>
+                <w:rFonts w:ascii="Arial Narrow" w:hAnsi="Arial Narrow"/>
+                <w:sz w:val="24"/>
+                <w:szCs w:val="24"/>
+                <w:lang w:val="en-US"/>
+              </w:rPr>
+              <w:t xml:space="preserve">    clients += ','</w:t>
+            </w:r>
+          </w:p>
+          <w:p>
+            <w:pPr>
+              <w:spacing w:after="0" w:line="276" w:lineRule="auto"/>
+              <w:jc w:val="both"/>
+              <w:rPr>
+                <w:rFonts w:ascii="Arial Narrow" w:hAnsi="Arial Narrow"/>
+                <w:sz w:val="24"/>
+                <w:szCs w:val="24"/>
+                <w:lang w:val="en-US"/>
+              </w:rPr>
+            </w:pPr>
+          </w:p>
+          <w:p>
+            <w:pPr>
+              <w:spacing w:after="0" w:line="276" w:lineRule="auto"/>
+              <w:jc w:val="both"/>
+              <w:rPr>
+                <w:rFonts w:ascii="Arial Narrow" w:hAnsi="Arial Narrow"/>
+                <w:sz w:val="24"/>
+                <w:szCs w:val="24"/>
+                <w:lang w:val="en-US"/>
+              </w:rPr>
+            </w:pPr>
+          </w:p>
+          <w:p>
+            <w:pPr>
+              <w:spacing w:after="0" w:line="276" w:lineRule="auto"/>
+              <w:jc w:val="both"/>
+              <w:rPr>
+                <w:rFonts w:ascii="Arial Narrow" w:hAnsi="Arial Narrow"/>
+                <w:sz w:val="24"/>
+                <w:szCs w:val="24"/>
+                <w:lang w:val="en-US"/>
+              </w:rPr>
+            </w:pPr>
+            <w:r>
+              <w:rPr>
+                <w:rFonts w:ascii="Arial Narrow" w:hAnsi="Arial Narrow"/>
+                <w:sz w:val="24"/>
+                <w:szCs w:val="24"/>
+                <w:lang w:val="en-US"/>
+              </w:rPr>
+              <w:t>def _get_client_name():</w:t>
+            </w:r>
+          </w:p>
+          <w:p>
+            <w:pPr>
+              <w:spacing w:after="0" w:line="276" w:lineRule="auto"/>
+              <w:jc w:val="both"/>
+              <w:rPr>
+                <w:rFonts w:ascii="Arial Narrow" w:hAnsi="Arial Narrow"/>
+                <w:sz w:val="24"/>
+                <w:szCs w:val="24"/>
+                <w:lang w:val="en-US"/>
+              </w:rPr>
+            </w:pPr>
+            <w:r>
+              <w:rPr>
+                <w:rFonts w:ascii="Arial Narrow" w:hAnsi="Arial Narrow"/>
+                <w:sz w:val="24"/>
+                <w:szCs w:val="24"/>
+                <w:lang w:val="en-US"/>
+              </w:rPr>
+              <w:t xml:space="preserve">    return input('What is the client name?: ')</w:t>
+            </w:r>
+          </w:p>
+          <w:p>
+            <w:pPr>
+              <w:spacing w:after="0" w:line="276" w:lineRule="auto"/>
+              <w:jc w:val="both"/>
+              <w:rPr>
+                <w:rFonts w:ascii="Arial Narrow" w:hAnsi="Arial Narrow"/>
+                <w:sz w:val="24"/>
+                <w:szCs w:val="24"/>
+                <w:lang w:val="en-US"/>
+              </w:rPr>
+            </w:pPr>
+          </w:p>
+          <w:p>
+            <w:pPr>
+              <w:spacing w:after="0" w:line="276" w:lineRule="auto"/>
+              <w:jc w:val="both"/>
+              <w:rPr>
+                <w:rFonts w:ascii="Arial Narrow" w:hAnsi="Arial Narrow"/>
+                <w:sz w:val="24"/>
+                <w:szCs w:val="24"/>
+                <w:lang w:val="en-US"/>
+              </w:rPr>
+            </w:pPr>
+          </w:p>
+          <w:p>
+            <w:pPr>
+              <w:spacing w:after="0" w:line="276" w:lineRule="auto"/>
+              <w:jc w:val="both"/>
+              <w:rPr>
+                <w:rFonts w:ascii="Arial Narrow" w:hAnsi="Arial Narrow"/>
+                <w:sz w:val="24"/>
+                <w:szCs w:val="24"/>
+                <w:lang w:val="en-US"/>
+              </w:rPr>
+            </w:pPr>
+            <w:r>
+              <w:rPr>
+                <w:rFonts w:ascii="Arial Narrow" w:hAnsi="Arial Narrow"/>
+                <w:sz w:val="24"/>
+                <w:szCs w:val="24"/>
+                <w:lang w:val="en-US"/>
+              </w:rPr>
+              <w:t>def _print_welcome():</w:t>
+            </w:r>
+          </w:p>
+          <w:p>
+            <w:pPr>
+              <w:spacing w:after="0" w:line="276" w:lineRule="auto"/>
+              <w:jc w:val="both"/>
+              <w:rPr>
+                <w:rFonts w:ascii="Arial Narrow" w:hAnsi="Arial Narrow"/>
+                <w:sz w:val="24"/>
+                <w:szCs w:val="24"/>
+                <w:lang w:val="en-US"/>
+              </w:rPr>
+            </w:pPr>
+            <w:r>
+              <w:rPr>
+                <w:rFonts w:ascii="Arial Narrow" w:hAnsi="Arial Narrow"/>
+                <w:sz w:val="24"/>
+                <w:szCs w:val="24"/>
+                <w:lang w:val="en-US"/>
+              </w:rPr>
+              <w:t xml:space="preserve">    print('WELCOME TO PLATZI VENTAS')</w:t>
+            </w:r>
+          </w:p>
+          <w:p>
+            <w:pPr>
+              <w:spacing w:after="0" w:line="276" w:lineRule="auto"/>
+              <w:jc w:val="both"/>
+              <w:rPr>
+                <w:rFonts w:ascii="Arial Narrow" w:hAnsi="Arial Narrow"/>
+                <w:sz w:val="24"/>
+                <w:szCs w:val="24"/>
+                <w:lang w:val="en-US"/>
+              </w:rPr>
+            </w:pPr>
+            <w:r>
+              <w:rPr>
+                <w:rFonts w:ascii="Arial Narrow" w:hAnsi="Arial Narrow"/>
+                <w:sz w:val="24"/>
+                <w:szCs w:val="24"/>
+                <w:lang w:val="en-US"/>
+              </w:rPr>
+              <w:t xml:space="preserve">    print('*' * 50)</w:t>
+            </w:r>
+          </w:p>
+          <w:p>
+            <w:pPr>
+              <w:spacing w:after="0" w:line="276" w:lineRule="auto"/>
+              <w:jc w:val="both"/>
+              <w:rPr>
+                <w:rFonts w:ascii="Arial Narrow" w:hAnsi="Arial Narrow"/>
+                <w:sz w:val="24"/>
+                <w:szCs w:val="24"/>
+                <w:lang w:val="en-US"/>
+              </w:rPr>
+            </w:pPr>
+            <w:r>
+              <w:rPr>
+                <w:rFonts w:ascii="Arial Narrow" w:hAnsi="Arial Narrow"/>
+                <w:sz w:val="24"/>
+                <w:szCs w:val="24"/>
+                <w:lang w:val="en-US"/>
+              </w:rPr>
+              <w:t xml:space="preserve">    print('What would you like to do today?')</w:t>
+            </w:r>
+          </w:p>
+          <w:p>
+            <w:pPr>
+              <w:spacing w:after="0" w:line="276" w:lineRule="auto"/>
+              <w:jc w:val="both"/>
+              <w:rPr>
+                <w:rFonts w:ascii="Arial Narrow" w:hAnsi="Arial Narrow"/>
+                <w:sz w:val="24"/>
+                <w:szCs w:val="24"/>
+                <w:lang w:val="en-US"/>
+              </w:rPr>
+            </w:pPr>
+            <w:r>
+              <w:rPr>
+                <w:rFonts w:ascii="Arial Narrow" w:hAnsi="Arial Narrow"/>
+                <w:sz w:val="24"/>
+                <w:szCs w:val="24"/>
+                <w:lang w:val="en-US"/>
+              </w:rPr>
+              <w:t xml:space="preserve">    </w:t>
+            </w:r>
+            <w:r>
+              <w:rPr>
+                <w:rFonts w:ascii="Arial Narrow" w:hAnsi="Arial Narrow"/>
+                <w:sz w:val="24"/>
+                <w:szCs w:val="24"/>
+                <w:lang w:val="en-US"/>
+              </w:rPr>
+              <w:t>print('[C]reate client')</w:t>
+            </w:r>
+          </w:p>
+          <w:p>
+            <w:pPr>
+              <w:spacing w:after="0" w:line="276" w:lineRule="auto"/>
+              <w:jc w:val="both"/>
+              <w:rPr>
+                <w:rFonts w:ascii="Arial Narrow" w:hAnsi="Arial Narrow"/>
+                <w:sz w:val="24"/>
+                <w:szCs w:val="24"/>
+                <w:lang w:val="en-US"/>
+              </w:rPr>
+            </w:pPr>
+            <w:r>
+              <w:rPr>
+                <w:rFonts w:ascii="Arial Narrow" w:hAnsi="Arial Narrow"/>
+                <w:sz w:val="24"/>
+                <w:szCs w:val="24"/>
+                <w:lang w:val="en-US"/>
+              </w:rPr>
+              <w:t xml:space="preserve">    print('[U]pdate client')</w:t>
+            </w:r>
+          </w:p>
+          <w:p>
+            <w:pPr>
+              <w:spacing w:after="0" w:line="276" w:lineRule="auto"/>
+              <w:jc w:val="both"/>
+              <w:rPr>
+                <w:rFonts w:ascii="Arial Narrow" w:hAnsi="Arial Narrow"/>
+                <w:sz w:val="24"/>
+                <w:szCs w:val="24"/>
+                <w:lang w:val="en-US"/>
+              </w:rPr>
+            </w:pPr>
+            <w:r>
+              <w:rPr>
+                <w:rFonts w:ascii="Arial Narrow" w:hAnsi="Arial Narrow"/>
+                <w:sz w:val="24"/>
+                <w:szCs w:val="24"/>
+                <w:lang w:val="en-US"/>
+              </w:rPr>
+              <w:t xml:space="preserve">    print('[D]elete client')</w:t>
+            </w:r>
+          </w:p>
+          <w:p>
+            <w:pPr>
+              <w:spacing w:after="0" w:line="276" w:lineRule="auto"/>
+              <w:jc w:val="both"/>
+              <w:rPr>
+                <w:rFonts w:ascii="Arial Narrow" w:hAnsi="Arial Narrow"/>
+                <w:sz w:val="24"/>
+                <w:szCs w:val="24"/>
+                <w:lang w:val="en-US"/>
+              </w:rPr>
+            </w:pPr>
+            <w:r>
+              <w:rPr>
+                <w:rFonts w:ascii="Arial Narrow" w:hAnsi="Arial Narrow"/>
+                <w:sz w:val="24"/>
+                <w:szCs w:val="24"/>
+                <w:lang w:val="en-US"/>
+              </w:rPr>
+              <w:t xml:space="preserve">    print()</w:t>
+            </w:r>
+          </w:p>
+          <w:p>
+            <w:pPr>
+              <w:spacing w:after="0" w:line="276" w:lineRule="auto"/>
+              <w:jc w:val="both"/>
+              <w:rPr>
+                <w:rFonts w:ascii="Arial Narrow" w:hAnsi="Arial Narrow"/>
+                <w:sz w:val="24"/>
+                <w:szCs w:val="24"/>
+                <w:lang w:val="en-US"/>
+              </w:rPr>
+            </w:pPr>
+          </w:p>
+          <w:p>
+            <w:pPr>
+              <w:spacing w:after="0" w:line="276" w:lineRule="auto"/>
+              <w:jc w:val="both"/>
+              <w:rPr>
+                <w:rFonts w:ascii="Arial Narrow" w:hAnsi="Arial Narrow"/>
+                <w:sz w:val="24"/>
+                <w:szCs w:val="24"/>
+                <w:lang w:val="en-US"/>
+              </w:rPr>
+            </w:pPr>
+          </w:p>
+          <w:p>
+            <w:pPr>
+              <w:spacing w:after="0" w:line="276" w:lineRule="auto"/>
+              <w:jc w:val="both"/>
+              <w:rPr>
+                <w:rFonts w:ascii="Arial Narrow" w:hAnsi="Arial Narrow"/>
+                <w:sz w:val="24"/>
+                <w:szCs w:val="24"/>
+                <w:lang w:val="en-US"/>
+              </w:rPr>
+            </w:pPr>
+            <w:r>
+              <w:rPr>
+                <w:rFonts w:ascii="Arial Narrow" w:hAnsi="Arial Narrow"/>
+                <w:sz w:val="24"/>
+                <w:szCs w:val="24"/>
+                <w:lang w:val="en-US"/>
+              </w:rPr>
+              <w:t>if __name__ == '__main__':</w:t>
+            </w:r>
+          </w:p>
+          <w:p>
+            <w:pPr>
+              <w:spacing w:after="0" w:line="276" w:lineRule="auto"/>
+              <w:jc w:val="both"/>
+              <w:rPr>
+                <w:rFonts w:ascii="Arial Narrow" w:hAnsi="Arial Narrow"/>
+                <w:sz w:val="24"/>
+                <w:szCs w:val="24"/>
+                <w:lang w:val="en-US"/>
+              </w:rPr>
+            </w:pPr>
+            <w:r>
+              <w:rPr>
+                <w:rFonts w:ascii="Arial Narrow" w:hAnsi="Arial Narrow"/>
+                <w:sz w:val="24"/>
+                <w:szCs w:val="24"/>
+                <w:lang w:val="en-US"/>
+              </w:rPr>
+              <w:t xml:space="preserve">    _print_welcome()</w:t>
+            </w:r>
+          </w:p>
+          <w:p>
+            <w:pPr>
+              <w:spacing w:after="0" w:line="276" w:lineRule="auto"/>
+              <w:jc w:val="both"/>
+              <w:rPr>
+                <w:rFonts w:ascii="Arial Narrow" w:hAnsi="Arial Narrow"/>
+                <w:sz w:val="24"/>
+                <w:szCs w:val="24"/>
+                <w:lang w:val="en-US"/>
+              </w:rPr>
+            </w:pPr>
+          </w:p>
+          <w:p>
+            <w:pPr>
+              <w:spacing w:after="0" w:line="276" w:lineRule="auto"/>
+              <w:jc w:val="both"/>
+              <w:rPr>
+                <w:rFonts w:ascii="Arial Narrow" w:hAnsi="Arial Narrow"/>
+                <w:sz w:val="24"/>
+                <w:szCs w:val="24"/>
+                <w:lang w:val="en-US"/>
+              </w:rPr>
+            </w:pPr>
+            <w:r>
+              <w:rPr>
+                <w:rFonts w:ascii="Arial Narrow" w:hAnsi="Arial Narrow"/>
+                <w:sz w:val="24"/>
+                <w:szCs w:val="24"/>
+                <w:lang w:val="en-US"/>
+              </w:rPr>
+              <w:t xml:space="preserve">    command = input()</w:t>
+            </w:r>
+          </w:p>
+          <w:p>
+            <w:pPr>
+              <w:spacing w:after="0" w:line="276" w:lineRule="auto"/>
+              <w:jc w:val="both"/>
+              <w:rPr>
+                <w:rFonts w:ascii="Arial Narrow" w:hAnsi="Arial Narrow"/>
+                <w:sz w:val="24"/>
+                <w:szCs w:val="24"/>
+                <w:lang w:val="en-US"/>
+              </w:rPr>
+            </w:pPr>
+            <w:r>
+              <w:rPr>
+                <w:rFonts w:ascii="Arial Narrow" w:hAnsi="Arial Narrow"/>
+                <w:sz w:val="24"/>
+                <w:szCs w:val="24"/>
+                <w:lang w:val="en-US"/>
+              </w:rPr>
+              <w:t xml:space="preserve">    command = command.upper()</w:t>
+            </w:r>
+          </w:p>
+          <w:p>
+            <w:pPr>
+              <w:spacing w:after="0" w:line="276" w:lineRule="auto"/>
+              <w:jc w:val="both"/>
+              <w:rPr>
+                <w:rFonts w:ascii="Arial Narrow" w:hAnsi="Arial Narrow"/>
+                <w:sz w:val="24"/>
+                <w:szCs w:val="24"/>
+                <w:lang w:val="en-US"/>
+              </w:rPr>
+            </w:pPr>
+            <w:r>
+              <w:rPr>
+                <w:rFonts w:ascii="Arial Narrow" w:hAnsi="Arial Narrow"/>
+                <w:sz w:val="24"/>
+                <w:szCs w:val="24"/>
+                <w:lang w:val="en-US"/>
+              </w:rPr>
+              <w:t xml:space="preserve">    print()</w:t>
+            </w:r>
+          </w:p>
+          <w:p>
+            <w:pPr>
+              <w:spacing w:after="0" w:line="276" w:lineRule="auto"/>
+              <w:jc w:val="both"/>
+              <w:rPr>
+                <w:rFonts w:ascii="Arial Narrow" w:hAnsi="Arial Narrow"/>
+                <w:sz w:val="24"/>
+                <w:szCs w:val="24"/>
+                <w:lang w:val="en-US"/>
+              </w:rPr>
+            </w:pPr>
+          </w:p>
+          <w:p>
+            <w:pPr>
+              <w:spacing w:after="0" w:line="276" w:lineRule="auto"/>
+              <w:jc w:val="both"/>
+              <w:rPr>
+                <w:rFonts w:ascii="Arial Narrow" w:hAnsi="Arial Narrow"/>
+                <w:sz w:val="24"/>
+                <w:szCs w:val="24"/>
+                <w:lang w:val="en-US"/>
+              </w:rPr>
+            </w:pPr>
+            <w:r>
+              <w:rPr>
+                <w:rFonts w:ascii="Arial Narrow" w:hAnsi="Arial Narrow"/>
+                <w:sz w:val="24"/>
+                <w:szCs w:val="24"/>
+                <w:lang w:val="en-US"/>
+              </w:rPr>
+              <w:t xml:space="preserve">    if command == 'C':</w:t>
+            </w:r>
+          </w:p>
+          <w:p>
+            <w:pPr>
+              <w:spacing w:after="0" w:line="276" w:lineRule="auto"/>
+              <w:jc w:val="both"/>
+              <w:rPr>
+                <w:rFonts w:ascii="Arial Narrow" w:hAnsi="Arial Narrow"/>
+                <w:sz w:val="24"/>
+                <w:szCs w:val="24"/>
+                <w:lang w:val="en-US"/>
+              </w:rPr>
+            </w:pPr>
+            <w:r>
+              <w:rPr>
+                <w:rFonts w:ascii="Arial Narrow" w:hAnsi="Arial Narrow"/>
+                <w:sz w:val="24"/>
+                <w:szCs w:val="24"/>
+                <w:lang w:val="en-US"/>
+              </w:rPr>
+              <w:t xml:space="preserve">        client_name = _get_client_name()</w:t>
+            </w:r>
+          </w:p>
+          <w:p>
+            <w:pPr>
+              <w:spacing w:after="0" w:line="276" w:lineRule="auto"/>
+              <w:jc w:val="both"/>
+              <w:rPr>
+                <w:rFonts w:ascii="Arial Narrow" w:hAnsi="Arial Narrow"/>
+                <w:sz w:val="24"/>
+                <w:szCs w:val="24"/>
+                <w:lang w:val="en-US"/>
+              </w:rPr>
+            </w:pPr>
+            <w:r>
+              <w:rPr>
+                <w:rFonts w:ascii="Arial Narrow" w:hAnsi="Arial Narrow"/>
+                <w:sz w:val="24"/>
+                <w:szCs w:val="24"/>
+                <w:lang w:val="en-US"/>
+              </w:rPr>
+              <w:t xml:space="preserve">        create_client(client_name)</w:t>
+            </w:r>
+          </w:p>
+          <w:p>
+            <w:pPr>
+              <w:spacing w:after="0" w:line="276" w:lineRule="auto"/>
+              <w:jc w:val="both"/>
+              <w:rPr>
+                <w:rFonts w:ascii="Arial Narrow" w:hAnsi="Arial Narrow"/>
+                <w:sz w:val="24"/>
+                <w:szCs w:val="24"/>
+                <w:lang w:val="en-US"/>
+              </w:rPr>
+            </w:pPr>
+            <w:r>
+              <w:rPr>
+                <w:rFonts w:ascii="Arial Narrow" w:hAnsi="Arial Narrow"/>
+                <w:sz w:val="24"/>
+                <w:szCs w:val="24"/>
+                <w:lang w:val="en-US"/>
+              </w:rPr>
+              <w:t xml:space="preserve">        print()</w:t>
+            </w:r>
+          </w:p>
+          <w:p>
+            <w:pPr>
+              <w:spacing w:after="0" w:line="276" w:lineRule="auto"/>
+              <w:jc w:val="both"/>
+              <w:rPr>
+                <w:rFonts w:ascii="Arial Narrow" w:hAnsi="Arial Narrow"/>
+                <w:sz w:val="24"/>
+                <w:szCs w:val="24"/>
+                <w:lang w:val="en-US"/>
+              </w:rPr>
+            </w:pPr>
+            <w:r>
+              <w:rPr>
+                <w:rFonts w:ascii="Arial Narrow" w:hAnsi="Arial Narrow"/>
+                <w:sz w:val="24"/>
+                <w:szCs w:val="24"/>
+                <w:lang w:val="en-US"/>
+              </w:rPr>
+              <w:t xml:space="preserve">        list_clients()</w:t>
+            </w:r>
+          </w:p>
+          <w:p>
+            <w:pPr>
+              <w:spacing w:after="0" w:line="276" w:lineRule="auto"/>
+              <w:jc w:val="both"/>
+              <w:rPr>
+                <w:rFonts w:ascii="Arial Narrow" w:hAnsi="Arial Narrow"/>
+                <w:sz w:val="24"/>
+                <w:szCs w:val="24"/>
+                <w:lang w:val="en-US"/>
+              </w:rPr>
+            </w:pPr>
+            <w:r>
+              <w:rPr>
+                <w:rFonts w:ascii="Arial Narrow" w:hAnsi="Arial Narrow"/>
+                <w:sz w:val="24"/>
+                <w:szCs w:val="24"/>
+                <w:lang w:val="en-US"/>
+              </w:rPr>
+              <w:t xml:space="preserve">    elif command == 'D':</w:t>
+            </w:r>
+          </w:p>
+          <w:p>
+            <w:pPr>
+              <w:spacing w:after="0" w:line="276" w:lineRule="auto"/>
+              <w:jc w:val="both"/>
+              <w:rPr>
+                <w:rFonts w:ascii="Arial Narrow" w:hAnsi="Arial Narrow"/>
+                <w:sz w:val="24"/>
+                <w:szCs w:val="24"/>
+                <w:lang w:val="en-US"/>
+              </w:rPr>
+            </w:pPr>
+            <w:r>
+              <w:rPr>
+                <w:rFonts w:ascii="Arial Narrow" w:hAnsi="Arial Narrow"/>
+                <w:sz w:val="24"/>
+                <w:szCs w:val="24"/>
+                <w:lang w:val="en-US"/>
+              </w:rPr>
+              <w:t xml:space="preserve">        client_name = _get_client_name()</w:t>
+            </w:r>
+          </w:p>
+          <w:p>
+            <w:pPr>
+              <w:spacing w:after="0" w:line="276" w:lineRule="auto"/>
+              <w:jc w:val="both"/>
+              <w:rPr>
+                <w:rFonts w:ascii="Arial Narrow" w:hAnsi="Arial Narrow"/>
+                <w:sz w:val="24"/>
+                <w:szCs w:val="24"/>
+                <w:lang w:val="en-US"/>
+              </w:rPr>
+            </w:pPr>
+            <w:r>
+              <w:rPr>
+                <w:rFonts w:ascii="Arial Narrow" w:hAnsi="Arial Narrow"/>
+                <w:sz w:val="24"/>
+                <w:szCs w:val="24"/>
+                <w:lang w:val="en-US"/>
+              </w:rPr>
+              <w:t xml:space="preserve">        delete_client(client_name)</w:t>
+            </w:r>
+          </w:p>
+          <w:p>
+            <w:pPr>
+              <w:spacing w:after="0" w:line="276" w:lineRule="auto"/>
+              <w:jc w:val="both"/>
+              <w:rPr>
+                <w:rFonts w:ascii="Arial Narrow" w:hAnsi="Arial Narrow"/>
+                <w:sz w:val="24"/>
+                <w:szCs w:val="24"/>
+                <w:lang w:val="en-US"/>
+              </w:rPr>
+            </w:pPr>
+            <w:r>
+              <w:rPr>
+                <w:rFonts w:ascii="Arial Narrow" w:hAnsi="Arial Narrow"/>
+                <w:sz w:val="24"/>
+                <w:szCs w:val="24"/>
+                <w:lang w:val="en-US"/>
+              </w:rPr>
+              <w:t xml:space="preserve">        print()</w:t>
+            </w:r>
+          </w:p>
+          <w:p>
+            <w:pPr>
+              <w:spacing w:after="0" w:line="276" w:lineRule="auto"/>
+              <w:jc w:val="both"/>
+              <w:rPr>
+                <w:rFonts w:ascii="Arial Narrow" w:hAnsi="Arial Narrow"/>
+                <w:sz w:val="24"/>
+                <w:szCs w:val="24"/>
+                <w:lang w:val="en-US"/>
+              </w:rPr>
+            </w:pPr>
+            <w:r>
+              <w:rPr>
+                <w:rFonts w:ascii="Arial Narrow" w:hAnsi="Arial Narrow"/>
+                <w:sz w:val="24"/>
+                <w:szCs w:val="24"/>
+                <w:lang w:val="en-US"/>
+              </w:rPr>
+              <w:t xml:space="preserve">        list_clients()</w:t>
+            </w:r>
+          </w:p>
+          <w:p>
+            <w:pPr>
+              <w:spacing w:after="0" w:line="276" w:lineRule="auto"/>
+              <w:jc w:val="both"/>
+              <w:rPr>
+                <w:rFonts w:ascii="Arial Narrow" w:hAnsi="Arial Narrow"/>
+                <w:sz w:val="24"/>
+                <w:szCs w:val="24"/>
+                <w:lang w:val="en-US"/>
+              </w:rPr>
+            </w:pPr>
+            <w:r>
+              <w:rPr>
+                <w:rFonts w:ascii="Arial Narrow" w:hAnsi="Arial Narrow"/>
+                <w:sz w:val="24"/>
+                <w:szCs w:val="24"/>
+                <w:lang w:val="en-US"/>
+              </w:rPr>
+              <w:t xml:space="preserve">    elif command == 'U':</w:t>
+            </w:r>
+          </w:p>
+          <w:p>
+            <w:pPr>
+              <w:spacing w:after="0" w:line="276" w:lineRule="auto"/>
+              <w:jc w:val="both"/>
+              <w:rPr>
+                <w:rFonts w:ascii="Arial Narrow" w:hAnsi="Arial Narrow"/>
+                <w:sz w:val="24"/>
+                <w:szCs w:val="24"/>
+                <w:lang w:val="en-US"/>
+              </w:rPr>
+            </w:pPr>
+            <w:r>
+              <w:rPr>
+                <w:rFonts w:ascii="Arial Narrow" w:hAnsi="Arial Narrow"/>
+                <w:sz w:val="24"/>
+                <w:szCs w:val="24"/>
+                <w:lang w:val="en-US"/>
+              </w:rPr>
+              <w:t xml:space="preserve">        client_name = _get_client_name()</w:t>
+            </w:r>
+          </w:p>
+          <w:p>
+            <w:pPr>
+              <w:spacing w:after="0" w:line="276" w:lineRule="auto"/>
+              <w:jc w:val="both"/>
+              <w:rPr>
+                <w:rFonts w:ascii="Arial Narrow" w:hAnsi="Arial Narrow"/>
+                <w:sz w:val="24"/>
+                <w:szCs w:val="24"/>
+                <w:lang w:val="en-US"/>
+              </w:rPr>
+            </w:pPr>
+            <w:r>
+              <w:rPr>
+                <w:rFonts w:ascii="Arial Narrow" w:hAnsi="Arial Narrow"/>
+                <w:sz w:val="24"/>
+                <w:szCs w:val="24"/>
+                <w:lang w:val="en-US"/>
+              </w:rPr>
+              <w:t xml:space="preserve">        update_client_name = input('What is the update client name?: ')</w:t>
+            </w:r>
+          </w:p>
+          <w:p>
+            <w:pPr>
+              <w:spacing w:after="0" w:line="276" w:lineRule="auto"/>
+              <w:jc w:val="both"/>
+              <w:rPr>
+                <w:rFonts w:ascii="Arial Narrow" w:hAnsi="Arial Narrow"/>
+                <w:sz w:val="24"/>
+                <w:szCs w:val="24"/>
+                <w:lang w:val="en-US"/>
+              </w:rPr>
+            </w:pPr>
+            <w:r>
+              <w:rPr>
+                <w:rFonts w:ascii="Arial Narrow" w:hAnsi="Arial Narrow"/>
+                <w:sz w:val="24"/>
+                <w:szCs w:val="24"/>
+                <w:lang w:val="en-US"/>
+              </w:rPr>
+              <w:t xml:space="preserve">        update_client(client_name, update_client_name)</w:t>
+            </w:r>
+          </w:p>
+          <w:p>
+            <w:pPr>
+              <w:spacing w:after="0" w:line="276" w:lineRule="auto"/>
+              <w:jc w:val="both"/>
+              <w:rPr>
+                <w:rFonts w:ascii="Arial Narrow" w:hAnsi="Arial Narrow"/>
+                <w:sz w:val="24"/>
+                <w:szCs w:val="24"/>
+                <w:lang w:val="en-US"/>
+              </w:rPr>
+            </w:pPr>
+            <w:r>
+              <w:rPr>
+                <w:rFonts w:ascii="Arial Narrow" w:hAnsi="Arial Narrow"/>
+                <w:sz w:val="24"/>
+                <w:szCs w:val="24"/>
+                <w:lang w:val="en-US"/>
+              </w:rPr>
+              <w:lastRenderedPageBreak/>
+              <w:t xml:space="preserve">        print()</w:t>
+            </w:r>
+          </w:p>
+          <w:p>
+            <w:pPr>
+              <w:spacing w:after="0" w:line="276" w:lineRule="auto"/>
+              <w:jc w:val="both"/>
+              <w:rPr>
+                <w:rFonts w:ascii="Arial Narrow" w:hAnsi="Arial Narrow"/>
+                <w:sz w:val="24"/>
+                <w:szCs w:val="24"/>
+                <w:lang w:val="en-US"/>
+              </w:rPr>
+            </w:pPr>
+            <w:r>
+              <w:rPr>
+                <w:rFonts w:ascii="Arial Narrow" w:hAnsi="Arial Narrow"/>
+                <w:sz w:val="24"/>
+                <w:szCs w:val="24"/>
+                <w:lang w:val="en-US"/>
+              </w:rPr>
+              <w:t xml:space="preserve">        list_clients()</w:t>
+            </w:r>
+          </w:p>
+          <w:p>
+            <w:pPr>
+              <w:spacing w:after="0" w:line="276" w:lineRule="auto"/>
+              <w:jc w:val="both"/>
+              <w:rPr>
+                <w:rFonts w:ascii="Arial Narrow" w:hAnsi="Arial Narrow"/>
+                <w:sz w:val="24"/>
+                <w:szCs w:val="24"/>
+                <w:lang w:val="en-US"/>
+              </w:rPr>
+            </w:pPr>
+            <w:r>
+              <w:rPr>
+                <w:rFonts w:ascii="Arial Narrow" w:hAnsi="Arial Narrow"/>
+                <w:sz w:val="24"/>
+                <w:szCs w:val="24"/>
+                <w:lang w:val="en-US"/>
+              </w:rPr>
+              <w:t xml:space="preserve">    else:</w:t>
+            </w:r>
+          </w:p>
+          <w:p>
+            <w:pPr>
+              <w:spacing w:after="0" w:line="276" w:lineRule="auto"/>
+              <w:jc w:val="both"/>
+              <w:rPr>
+                <w:rFonts w:ascii="Arial Narrow" w:hAnsi="Arial Narrow"/>
+                <w:sz w:val="24"/>
+                <w:szCs w:val="24"/>
+                <w:lang w:val="en-US"/>
+              </w:rPr>
+            </w:pPr>
+            <w:r>
+              <w:rPr>
+                <w:rFonts w:ascii="Arial Narrow" w:hAnsi="Arial Narrow"/>
+                <w:sz w:val="24"/>
+                <w:szCs w:val="24"/>
+                <w:lang w:val="en-US"/>
+              </w:rPr>
+              <w:t xml:space="preserve">        print('Invalid command')</w:t>
+            </w:r>
+          </w:p>
+          <w:p>
+            <w:pPr>
+              <w:spacing w:after="0" w:line="276" w:lineRule="auto"/>
+              <w:jc w:val="both"/>
+              <w:rPr>
+                <w:rFonts w:ascii="Arial Narrow" w:hAnsi="Arial Narrow"/>
+                <w:sz w:val="24"/>
+                <w:szCs w:val="24"/>
+                <w:lang w:val="en-US"/>
+              </w:rPr>
+            </w:pPr>
+          </w:p>
+          <w:p>
+            <w:pPr>
+              <w:spacing w:after="0" w:line="276" w:lineRule="auto"/>
+              <w:jc w:val="both"/>
+              <w:rPr>
+                <w:rFonts w:ascii="Arial Narrow" w:hAnsi="Arial Narrow"/>
+                <w:sz w:val="24"/>
+                <w:szCs w:val="24"/>
+                <w:lang w:val="en-US"/>
+              </w:rPr>
+            </w:pPr>
+          </w:p>
+          <w:p>
+            <w:pPr>
+              <w:spacing w:line="276" w:lineRule="auto"/>
+              <w:jc w:val="both"/>
+              <w:rPr>
+                <w:rFonts w:ascii="Arial Narrow" w:hAnsi="Arial Narrow"/>
+                <w:sz w:val="24"/>
+                <w:szCs w:val="24"/>
+              </w:rPr>
+            </w:pPr>
+            <w:r>
+              <w:rPr>
+                <w:rFonts w:ascii="Arial Narrow" w:hAnsi="Arial Narrow"/>
+                <w:sz w:val="24"/>
+                <w:szCs w:val="24"/>
+              </w:rPr>
+              <w:t>print()</w:t>
+            </w:r>
+          </w:p>
+        </w:tc>
+      </w:tr>
+    </w:tbl>
+    <w:p>
+      <w:pPr>
+        <w:spacing w:after="0" w:line="276" w:lineRule="auto"/>
+        <w:ind w:firstLine="426"/>
+        <w:jc w:val="both"/>
+        <w:rPr>
+          <w:rFonts w:ascii="Arial Narrow" w:hAnsi="Arial Narrow"/>
+          <w:sz w:val="24"/>
+          <w:szCs w:val="24"/>
+          <w:lang w:val="es-419"/>
+        </w:rPr>
+      </w:pPr>
+    </w:p>
     <w:p>
       <w:pPr>
         <w:pStyle w:val="Ttulo1"/>
@@ -23993,7 +27289,6 @@
           <w:sz w:val="24"/>
           <w:szCs w:val="24"/>
         </w:rPr>
-        <w:lastRenderedPageBreak/>
         <w:t>Operaciones con Strings: Slices en Python</w:t>
       </w:r>
       <w:bookmarkEnd w:id="50"/>

</xml_diff>